<commit_message>
feat: fucking kursach and practik
</commit_message>
<xml_diff>
--- a/2 семестр/Проектирование и разработка баз и хранилищ данных/все практики.docx
+++ b/2 семестр/Проектирование и разработка баз и хранилищ данных/все практики.docx
@@ -473,6 +473,8 @@
                 <w:szCs w:val="20"/>
               </w:rPr>
             </w:pPr>
+            <w:bookmarkStart w:id="0" w:name="_GoBack"/>
+            <w:bookmarkEnd w:id="0"/>
           </w:p>
         </w:tc>
       </w:tr>
@@ -574,7 +576,7 @@
               <w:rPr>
                 <w:noProof/>
               </w:rPr>
-              <w:t>ассистент</w:t>
+              <w:t>старший преподаватель</w:t>
             </w:r>
           </w:p>
         </w:tc>
@@ -737,8 +739,8 @@
           <w:szCs w:val="32"/>
         </w:rPr>
       </w:pPr>
-      <w:bookmarkStart w:id="0" w:name="_Toc74511479"/>
-      <w:bookmarkStart w:id="1" w:name="_Toc74516000"/>
+      <w:bookmarkStart w:id="1" w:name="_Toc74511479"/>
+      <w:bookmarkStart w:id="2" w:name="_Toc74516000"/>
       <w:r>
         <w:rPr>
           <w:b/>
@@ -748,8 +750,8 @@
         </w:rPr>
         <w:t>Задачи работы</w:t>
       </w:r>
-      <w:bookmarkEnd w:id="0"/>
       <w:bookmarkEnd w:id="1"/>
+      <w:bookmarkEnd w:id="2"/>
     </w:p>
     <w:p>
       <w:pPr>
@@ -759,8 +761,8 @@
         <w:jc w:val="both"/>
         <w:outlineLvl w:val="0"/>
       </w:pPr>
-      <w:bookmarkStart w:id="2" w:name="_Toc74511480"/>
-      <w:bookmarkStart w:id="3" w:name="_Toc74516001"/>
+      <w:bookmarkStart w:id="3" w:name="_Toc74511480"/>
+      <w:bookmarkStart w:id="4" w:name="_Toc74516001"/>
       <w:r>
         <w:t>На основе методологии IDEF0 разработать модель системы по</w:t>
       </w:r>
@@ -788,8 +790,8 @@
       <w:r>
         <w:t>предметной области.</w:t>
       </w:r>
-      <w:bookmarkEnd w:id="2"/>
       <w:bookmarkEnd w:id="3"/>
+      <w:bookmarkEnd w:id="4"/>
     </w:p>
     <w:p>
       <w:pPr>
@@ -799,8 +801,8 @@
         <w:jc w:val="both"/>
         <w:outlineLvl w:val="0"/>
       </w:pPr>
-      <w:bookmarkStart w:id="4" w:name="_Toc74511481"/>
-      <w:bookmarkStart w:id="5" w:name="_Toc74516002"/>
+      <w:bookmarkStart w:id="5" w:name="_Toc74511481"/>
+      <w:bookmarkStart w:id="6" w:name="_Toc74516002"/>
       <w:r>
         <w:t>Модель</w:t>
       </w:r>
@@ -831,8 +833,8 @@
       <w:r>
         <w:t>себя:</w:t>
       </w:r>
-      <w:bookmarkEnd w:id="4"/>
       <w:bookmarkEnd w:id="5"/>
+      <w:bookmarkEnd w:id="6"/>
     </w:p>
     <w:p>
       <w:pPr>
@@ -857,8 +859,8 @@
           <w:sz w:val="28"/>
         </w:rPr>
       </w:pPr>
-      <w:bookmarkStart w:id="6" w:name="_Toc74511482"/>
-      <w:bookmarkStart w:id="7" w:name="_Toc74516003"/>
+      <w:bookmarkStart w:id="7" w:name="_Toc74511482"/>
+      <w:bookmarkStart w:id="8" w:name="_Toc74516003"/>
       <w:r>
         <w:rPr>
           <w:b w:val="0"/>
@@ -875,8 +877,8 @@
         </w:rPr>
         <w:t>;</w:t>
       </w:r>
-      <w:bookmarkEnd w:id="6"/>
       <w:bookmarkEnd w:id="7"/>
+      <w:bookmarkEnd w:id="8"/>
     </w:p>
     <w:p>
       <w:pPr>
@@ -942,8 +944,8 @@
           <w:sz w:val="28"/>
         </w:rPr>
       </w:pPr>
-      <w:bookmarkStart w:id="8" w:name="_Toc74511483"/>
-      <w:bookmarkStart w:id="9" w:name="_Toc74516004"/>
+      <w:bookmarkStart w:id="9" w:name="_Toc74511483"/>
+      <w:bookmarkStart w:id="10" w:name="_Toc74516004"/>
       <w:r>
         <w:rPr>
           <w:b w:val="0"/>
@@ -969,8 +971,8 @@
         </w:rPr>
         <w:t>декомпозиции;</w:t>
       </w:r>
-      <w:bookmarkEnd w:id="8"/>
       <w:bookmarkEnd w:id="9"/>
+      <w:bookmarkEnd w:id="10"/>
     </w:p>
     <w:p>
       <w:pPr>
@@ -995,8 +997,8 @@
           <w:sz w:val="28"/>
         </w:rPr>
       </w:pPr>
-      <w:bookmarkStart w:id="10" w:name="_Toc74511484"/>
-      <w:bookmarkStart w:id="11" w:name="_Toc74516005"/>
+      <w:bookmarkStart w:id="11" w:name="_Toc74511484"/>
+      <w:bookmarkStart w:id="12" w:name="_Toc74516005"/>
       <w:r>
         <w:rPr>
           <w:b w:val="0"/>
@@ -1039,8 +1041,8 @@
         </w:rPr>
         <w:t>узлов;</w:t>
       </w:r>
-      <w:bookmarkEnd w:id="10"/>
       <w:bookmarkEnd w:id="11"/>
+      <w:bookmarkEnd w:id="12"/>
     </w:p>
     <w:p>
       <w:pPr>
@@ -1065,8 +1067,8 @@
           <w:sz w:val="28"/>
         </w:rPr>
       </w:pPr>
-      <w:bookmarkStart w:id="12" w:name="_Toc74511485"/>
-      <w:bookmarkStart w:id="13" w:name="_Toc74516006"/>
+      <w:bookmarkStart w:id="13" w:name="_Toc74511485"/>
+      <w:bookmarkStart w:id="14" w:name="_Toc74516006"/>
       <w:r>
         <w:rPr>
           <w:b w:val="0"/>
@@ -1075,8 +1077,8 @@
         </w:rPr>
         <w:t>FEO-диаграмму.</w:t>
       </w:r>
-      <w:bookmarkEnd w:id="12"/>
       <w:bookmarkEnd w:id="13"/>
+      <w:bookmarkEnd w:id="14"/>
     </w:p>
     <w:p>
       <w:pPr>
@@ -1093,8 +1095,8 @@
           <w:szCs w:val="32"/>
         </w:rPr>
       </w:pPr>
-      <w:bookmarkStart w:id="14" w:name="_Toc74511486"/>
-      <w:bookmarkStart w:id="15" w:name="_Toc74516007"/>
+      <w:bookmarkStart w:id="15" w:name="_Toc74511486"/>
+      <w:bookmarkStart w:id="16" w:name="_Toc74516007"/>
       <w:r>
         <w:rPr>
           <w:b/>
@@ -1104,8 +1106,8 @@
         </w:rPr>
         <w:t>Выполнение работы</w:t>
       </w:r>
-      <w:bookmarkEnd w:id="14"/>
       <w:bookmarkEnd w:id="15"/>
+      <w:bookmarkEnd w:id="16"/>
     </w:p>
     <w:p>
       <w:pPr>
@@ -1122,8 +1124,8 @@
           <w:szCs w:val="28"/>
         </w:rPr>
       </w:pPr>
-      <w:bookmarkStart w:id="16" w:name="_Toc74511487"/>
-      <w:bookmarkStart w:id="17" w:name="_Toc74516008"/>
+      <w:bookmarkStart w:id="17" w:name="_Toc74511487"/>
+      <w:bookmarkStart w:id="18" w:name="_Toc74516008"/>
       <w:r>
         <w:rPr>
           <w:sz w:val="28"/>
@@ -1131,8 +1133,8 @@
         </w:rPr>
         <w:t xml:space="preserve">В качестве предметной области будет рассматриваться </w:t>
       </w:r>
-      <w:bookmarkEnd w:id="16"/>
       <w:bookmarkEnd w:id="17"/>
+      <w:bookmarkEnd w:id="18"/>
       <w:r>
         <w:rPr>
           <w:sz w:val="28"/>
@@ -1177,8 +1179,8 @@
           <w:szCs w:val="28"/>
         </w:rPr>
       </w:pPr>
-      <w:bookmarkStart w:id="18" w:name="_Toc74511488"/>
-      <w:bookmarkStart w:id="19" w:name="_Toc74516009"/>
+      <w:bookmarkStart w:id="19" w:name="_Toc74511488"/>
+      <w:bookmarkStart w:id="20" w:name="_Toc74516009"/>
       <w:r>
         <w:rPr>
           <w:sz w:val="28"/>
@@ -1186,8 +1188,8 @@
         </w:rPr>
         <w:t>Контекстная диаграмма деятельности компании представлена на рисунке 1.</w:t>
       </w:r>
-      <w:bookmarkEnd w:id="18"/>
       <w:bookmarkEnd w:id="19"/>
+      <w:bookmarkEnd w:id="20"/>
     </w:p>
     <w:p>
       <w:pPr>
@@ -1260,8 +1262,8 @@
           <w:szCs w:val="28"/>
         </w:rPr>
       </w:pPr>
-      <w:bookmarkStart w:id="20" w:name="_Toc74511490"/>
-      <w:bookmarkStart w:id="21" w:name="_Toc74516011"/>
+      <w:bookmarkStart w:id="21" w:name="_Toc74511490"/>
+      <w:bookmarkStart w:id="22" w:name="_Toc74516011"/>
       <w:r>
         <w:rPr>
           <w:sz w:val="28"/>
@@ -1269,8 +1271,8 @@
         </w:rPr>
         <w:t>Рисунок 1. Контекстная диаграмма</w:t>
       </w:r>
-      <w:bookmarkEnd w:id="20"/>
       <w:bookmarkEnd w:id="21"/>
+      <w:bookmarkEnd w:id="22"/>
     </w:p>
     <w:p>
       <w:pPr>
@@ -1287,8 +1289,8 @@
           <w:szCs w:val="28"/>
         </w:rPr>
       </w:pPr>
-      <w:bookmarkStart w:id="22" w:name="_Toc74511491"/>
-      <w:bookmarkStart w:id="23" w:name="_Toc74516012"/>
+      <w:bookmarkStart w:id="23" w:name="_Toc74511491"/>
+      <w:bookmarkStart w:id="24" w:name="_Toc74516012"/>
     </w:p>
     <w:p>
       <w:pPr>
@@ -1319,8 +1321,8 @@
         </w:rPr>
         <w:t>:</w:t>
       </w:r>
-      <w:bookmarkEnd w:id="22"/>
       <w:bookmarkEnd w:id="23"/>
+      <w:bookmarkEnd w:id="24"/>
     </w:p>
     <w:p>
       <w:pPr>
@@ -1348,8 +1350,8 @@
           <w:szCs w:val="28"/>
         </w:rPr>
       </w:pPr>
-      <w:bookmarkStart w:id="24" w:name="_Toc74511492"/>
-      <w:bookmarkStart w:id="25" w:name="_Toc74516013"/>
+      <w:bookmarkStart w:id="25" w:name="_Toc74511492"/>
+      <w:bookmarkStart w:id="26" w:name="_Toc74516013"/>
       <w:r>
         <w:rPr>
           <w:b w:val="0"/>
@@ -1370,8 +1372,8 @@
         </w:rPr>
         <w:t>:</w:t>
       </w:r>
-      <w:bookmarkEnd w:id="24"/>
       <w:bookmarkEnd w:id="25"/>
+      <w:bookmarkEnd w:id="26"/>
     </w:p>
     <w:p>
       <w:pPr>
@@ -1399,8 +1401,8 @@
           <w:szCs w:val="28"/>
         </w:rPr>
       </w:pPr>
-      <w:bookmarkStart w:id="26" w:name="_Toc74511494"/>
-      <w:bookmarkStart w:id="27" w:name="_Toc74516015"/>
+      <w:bookmarkStart w:id="27" w:name="_Toc74511494"/>
+      <w:bookmarkStart w:id="28" w:name="_Toc74516015"/>
       <w:r>
         <w:rPr>
           <w:b w:val="0"/>
@@ -1465,8 +1467,8 @@
         </w:rPr>
         <w:t>.</w:t>
       </w:r>
-      <w:bookmarkEnd w:id="26"/>
       <w:bookmarkEnd w:id="27"/>
+      <w:bookmarkEnd w:id="28"/>
     </w:p>
     <w:p>
       <w:pPr>
@@ -1494,8 +1496,8 @@
           <w:szCs w:val="28"/>
         </w:rPr>
       </w:pPr>
-      <w:bookmarkStart w:id="28" w:name="_Toc74511495"/>
-      <w:bookmarkStart w:id="29" w:name="_Toc74516018"/>
+      <w:bookmarkStart w:id="29" w:name="_Toc74511495"/>
+      <w:bookmarkStart w:id="30" w:name="_Toc74516018"/>
       <w:r>
         <w:rPr>
           <w:b w:val="0"/>
@@ -1515,8 +1517,8 @@
         </w:rPr>
         <w:t>:</w:t>
       </w:r>
-      <w:bookmarkEnd w:id="28"/>
       <w:bookmarkEnd w:id="29"/>
+      <w:bookmarkEnd w:id="30"/>
     </w:p>
     <w:p>
       <w:pPr>
@@ -1544,8 +1546,8 @@
           <w:szCs w:val="28"/>
         </w:rPr>
       </w:pPr>
-      <w:bookmarkStart w:id="30" w:name="_Toc74511496"/>
-      <w:bookmarkStart w:id="31" w:name="_Toc74516019"/>
+      <w:bookmarkStart w:id="31" w:name="_Toc74511496"/>
+      <w:bookmarkStart w:id="32" w:name="_Toc74516019"/>
       <w:r>
         <w:rPr>
           <w:b w:val="0"/>
@@ -1555,8 +1557,8 @@
         </w:rPr>
         <w:t>Техническое задание</w:t>
       </w:r>
-      <w:bookmarkEnd w:id="30"/>
       <w:bookmarkEnd w:id="31"/>
+      <w:bookmarkEnd w:id="32"/>
       <w:r>
         <w:rPr>
           <w:b w:val="0"/>
@@ -1708,8 +1710,8 @@
           <w:szCs w:val="28"/>
         </w:rPr>
       </w:pPr>
-      <w:bookmarkStart w:id="32" w:name="_Toc74511497"/>
-      <w:bookmarkStart w:id="33" w:name="_Toc74516020"/>
+      <w:bookmarkStart w:id="33" w:name="_Toc74511497"/>
+      <w:bookmarkStart w:id="34" w:name="_Toc74516020"/>
       <w:r>
         <w:rPr>
           <w:b w:val="0"/>
@@ -1719,8 +1721,8 @@
         </w:rPr>
         <w:t>Механизм:</w:t>
       </w:r>
-      <w:bookmarkEnd w:id="32"/>
       <w:bookmarkEnd w:id="33"/>
+      <w:bookmarkEnd w:id="34"/>
     </w:p>
     <w:p>
       <w:pPr>
@@ -1748,8 +1750,8 @@
           <w:szCs w:val="28"/>
         </w:rPr>
       </w:pPr>
-      <w:bookmarkStart w:id="34" w:name="_Toc74511498"/>
-      <w:bookmarkStart w:id="35" w:name="_Toc74516021"/>
+      <w:bookmarkStart w:id="35" w:name="_Toc74511498"/>
+      <w:bookmarkStart w:id="36" w:name="_Toc74516021"/>
       <w:r>
         <w:rPr>
           <w:b w:val="0"/>
@@ -1769,8 +1771,8 @@
         </w:rPr>
         <w:t>;</w:t>
       </w:r>
-      <w:bookmarkEnd w:id="34"/>
       <w:bookmarkEnd w:id="35"/>
+      <w:bookmarkEnd w:id="36"/>
     </w:p>
     <w:p>
       <w:pPr>
@@ -1798,8 +1800,8 @@
           <w:szCs w:val="28"/>
         </w:rPr>
       </w:pPr>
-      <w:bookmarkStart w:id="36" w:name="_Toc74511499"/>
-      <w:bookmarkStart w:id="37" w:name="_Toc74516022"/>
+      <w:bookmarkStart w:id="37" w:name="_Toc74511499"/>
+      <w:bookmarkStart w:id="38" w:name="_Toc74516022"/>
       <w:r>
         <w:rPr>
           <w:b w:val="0"/>
@@ -1819,8 +1821,8 @@
         </w:rPr>
         <w:t>;</w:t>
       </w:r>
-      <w:bookmarkEnd w:id="36"/>
       <w:bookmarkEnd w:id="37"/>
+      <w:bookmarkEnd w:id="38"/>
     </w:p>
     <w:p>
       <w:pPr>
@@ -1848,8 +1850,8 @@
           <w:szCs w:val="28"/>
         </w:rPr>
       </w:pPr>
-      <w:bookmarkStart w:id="38" w:name="_Toc74511500"/>
-      <w:bookmarkStart w:id="39" w:name="_Toc74516023"/>
+      <w:bookmarkStart w:id="39" w:name="_Toc74511500"/>
+      <w:bookmarkStart w:id="40" w:name="_Toc74516023"/>
       <w:r>
         <w:rPr>
           <w:b w:val="0"/>
@@ -1869,8 +1871,8 @@
         </w:rPr>
         <w:t>;</w:t>
       </w:r>
-      <w:bookmarkEnd w:id="38"/>
       <w:bookmarkEnd w:id="39"/>
+      <w:bookmarkEnd w:id="40"/>
     </w:p>
     <w:p>
       <w:pPr>
@@ -1898,8 +1900,8 @@
           <w:szCs w:val="28"/>
         </w:rPr>
       </w:pPr>
-      <w:bookmarkStart w:id="40" w:name="_Toc74511503"/>
-      <w:bookmarkStart w:id="41" w:name="_Toc74516026"/>
+      <w:bookmarkStart w:id="41" w:name="_Toc74511503"/>
+      <w:bookmarkStart w:id="42" w:name="_Toc74516026"/>
       <w:r>
         <w:rPr>
           <w:b w:val="0"/>
@@ -1919,8 +1921,8 @@
         </w:rPr>
         <w:t>:</w:t>
       </w:r>
-      <w:bookmarkEnd w:id="40"/>
       <w:bookmarkEnd w:id="41"/>
+      <w:bookmarkEnd w:id="42"/>
     </w:p>
     <w:p>
       <w:pPr>
@@ -1947,8 +1949,8 @@
           <w:szCs w:val="28"/>
         </w:rPr>
       </w:pPr>
-      <w:bookmarkStart w:id="42" w:name="_Toc74511504"/>
-      <w:bookmarkStart w:id="43" w:name="_Toc74516027"/>
+      <w:bookmarkStart w:id="43" w:name="_Toc74511504"/>
+      <w:bookmarkStart w:id="44" w:name="_Toc74516027"/>
       <w:r>
         <w:rPr>
           <w:b w:val="0"/>
@@ -1967,8 +1969,8 @@
         </w:rPr>
         <w:t>.</w:t>
       </w:r>
-      <w:bookmarkEnd w:id="42"/>
       <w:bookmarkEnd w:id="43"/>
+      <w:bookmarkEnd w:id="44"/>
     </w:p>
     <w:p>
       <w:pPr>
@@ -1999,8 +2001,8 @@
           <w:szCs w:val="28"/>
         </w:rPr>
       </w:pPr>
-      <w:bookmarkStart w:id="44" w:name="_Toc74511505"/>
-      <w:bookmarkStart w:id="45" w:name="_Toc74516028"/>
+      <w:bookmarkStart w:id="45" w:name="_Toc74511505"/>
+      <w:bookmarkStart w:id="46" w:name="_Toc74516028"/>
       <w:r>
         <w:rPr>
           <w:sz w:val="28"/>
@@ -2022,8 +2024,8 @@
         </w:rPr>
         <w:t>2.</w:t>
       </w:r>
-      <w:bookmarkEnd w:id="44"/>
       <w:bookmarkEnd w:id="45"/>
+      <w:bookmarkEnd w:id="46"/>
     </w:p>
     <w:p>
       <w:pPr>
@@ -2096,8 +2098,8 @@
           <w:szCs w:val="28"/>
         </w:rPr>
       </w:pPr>
-      <w:bookmarkStart w:id="46" w:name="_Toc74511507"/>
-      <w:bookmarkStart w:id="47" w:name="_Toc74516030"/>
+      <w:bookmarkStart w:id="47" w:name="_Toc74511507"/>
+      <w:bookmarkStart w:id="48" w:name="_Toc74516030"/>
       <w:r>
         <w:rPr>
           <w:sz w:val="28"/>
@@ -2105,8 +2107,8 @@
         </w:rPr>
         <w:t>Рисунок 2. Декомпозиция контекстной диаграммы</w:t>
       </w:r>
-      <w:bookmarkEnd w:id="46"/>
       <w:bookmarkEnd w:id="47"/>
+      <w:bookmarkEnd w:id="48"/>
     </w:p>
     <w:p>
       <w:pPr>
@@ -2123,8 +2125,8 @@
           <w:szCs w:val="28"/>
         </w:rPr>
       </w:pPr>
-      <w:bookmarkStart w:id="48" w:name="_Toc74511508"/>
-      <w:bookmarkStart w:id="49" w:name="_Toc74516031"/>
+      <w:bookmarkStart w:id="49" w:name="_Toc74511508"/>
+      <w:bookmarkStart w:id="50" w:name="_Toc74516031"/>
       <w:r>
         <w:rPr>
           <w:sz w:val="28"/>
@@ -2140,8 +2142,8 @@
         </w:rPr>
         <w:t>:</w:t>
       </w:r>
-      <w:bookmarkEnd w:id="48"/>
       <w:bookmarkEnd w:id="49"/>
+      <w:bookmarkEnd w:id="50"/>
     </w:p>
     <w:p>
       <w:pPr>
@@ -2165,8 +2167,8 @@
           <w:szCs w:val="28"/>
         </w:rPr>
       </w:pPr>
-      <w:bookmarkStart w:id="50" w:name="_Toc74511509"/>
-      <w:bookmarkStart w:id="51" w:name="_Toc74516032"/>
+      <w:bookmarkStart w:id="51" w:name="_Toc74511509"/>
+      <w:bookmarkStart w:id="52" w:name="_Toc74516032"/>
       <w:r>
         <w:rPr>
           <w:b w:val="0"/>
@@ -2186,8 +2188,8 @@
         </w:rPr>
         <w:t>;</w:t>
       </w:r>
-      <w:bookmarkEnd w:id="50"/>
       <w:bookmarkEnd w:id="51"/>
+      <w:bookmarkEnd w:id="52"/>
     </w:p>
     <w:p>
       <w:pPr>
@@ -2211,8 +2213,8 @@
           <w:szCs w:val="28"/>
         </w:rPr>
       </w:pPr>
-      <w:bookmarkStart w:id="52" w:name="_Toc74511510"/>
-      <w:bookmarkStart w:id="53" w:name="_Toc74516033"/>
+      <w:bookmarkStart w:id="53" w:name="_Toc74511510"/>
+      <w:bookmarkStart w:id="54" w:name="_Toc74516033"/>
       <w:r>
         <w:rPr>
           <w:b w:val="0"/>
@@ -2231,8 +2233,8 @@
         </w:rPr>
         <w:t>;</w:t>
       </w:r>
-      <w:bookmarkEnd w:id="52"/>
       <w:bookmarkEnd w:id="53"/>
+      <w:bookmarkEnd w:id="54"/>
     </w:p>
     <w:p>
       <w:pPr>
@@ -2256,8 +2258,8 @@
           <w:szCs w:val="28"/>
         </w:rPr>
       </w:pPr>
-      <w:bookmarkStart w:id="54" w:name="_Toc74511511"/>
-      <w:bookmarkStart w:id="55" w:name="_Toc74516034"/>
+      <w:bookmarkStart w:id="55" w:name="_Toc74511511"/>
+      <w:bookmarkStart w:id="56" w:name="_Toc74516034"/>
       <w:r>
         <w:rPr>
           <w:b w:val="0"/>
@@ -2277,8 +2279,8 @@
         </w:rPr>
         <w:t>;</w:t>
       </w:r>
-      <w:bookmarkEnd w:id="54"/>
       <w:bookmarkEnd w:id="55"/>
+      <w:bookmarkEnd w:id="56"/>
     </w:p>
     <w:p>
       <w:pPr>
@@ -2302,8 +2304,8 @@
           <w:szCs w:val="28"/>
         </w:rPr>
       </w:pPr>
-      <w:bookmarkStart w:id="56" w:name="_Toc74511512"/>
-      <w:bookmarkStart w:id="57" w:name="_Toc74516035"/>
+      <w:bookmarkStart w:id="57" w:name="_Toc74511512"/>
+      <w:bookmarkStart w:id="58" w:name="_Toc74516035"/>
       <w:r>
         <w:rPr>
           <w:b w:val="0"/>
@@ -2323,8 +2325,8 @@
         </w:rPr>
         <w:t>.</w:t>
       </w:r>
-      <w:bookmarkEnd w:id="56"/>
       <w:bookmarkEnd w:id="57"/>
+      <w:bookmarkEnd w:id="58"/>
     </w:p>
     <w:p>
       <w:pPr>
@@ -2349,8 +2351,8 @@
           <w:szCs w:val="28"/>
         </w:rPr>
       </w:pPr>
-      <w:bookmarkStart w:id="58" w:name="_Toc74511513"/>
-      <w:bookmarkStart w:id="59" w:name="_Toc74516036"/>
+      <w:bookmarkStart w:id="59" w:name="_Toc74511513"/>
+      <w:bookmarkStart w:id="60" w:name="_Toc74516036"/>
       <w:r>
         <w:rPr>
           <w:sz w:val="28"/>
@@ -2386,8 +2388,8 @@
         </w:rPr>
         <w:t>, рисунок 3).</w:t>
       </w:r>
-      <w:bookmarkEnd w:id="58"/>
       <w:bookmarkEnd w:id="59"/>
+      <w:bookmarkEnd w:id="60"/>
     </w:p>
     <w:p>
       <w:pPr>
@@ -2400,7 +2402,7 @@
           <w:szCs w:val="28"/>
         </w:rPr>
       </w:pPr>
-      <w:bookmarkStart w:id="60" w:name="_Toc74516037"/>
+      <w:bookmarkStart w:id="61" w:name="_Toc74516037"/>
       <w:r>
         <w:rPr>
           <w:noProof/>
@@ -2441,8 +2443,8 @@
           </wp:inline>
         </w:drawing>
       </w:r>
-      <w:bookmarkStart w:id="61" w:name="_Toc74511515"/>
-      <w:bookmarkEnd w:id="60"/>
+      <w:bookmarkStart w:id="62" w:name="_Toc74511515"/>
+      <w:bookmarkEnd w:id="61"/>
     </w:p>
     <w:p>
       <w:pPr>
@@ -2459,7 +2461,7 @@
           <w:szCs w:val="28"/>
         </w:rPr>
       </w:pPr>
-      <w:bookmarkStart w:id="62" w:name="_Toc74516038"/>
+      <w:bookmarkStart w:id="63" w:name="_Toc74516038"/>
       <w:r>
         <w:rPr>
           <w:sz w:val="28"/>
@@ -2495,8 +2497,8 @@
         </w:rPr>
         <w:t xml:space="preserve"> (А3)</w:t>
       </w:r>
-      <w:bookmarkEnd w:id="61"/>
       <w:bookmarkEnd w:id="62"/>
+      <w:bookmarkEnd w:id="63"/>
     </w:p>
     <w:p>
       <w:pPr>
@@ -2513,8 +2515,8 @@
           <w:szCs w:val="28"/>
         </w:rPr>
       </w:pPr>
-      <w:bookmarkStart w:id="63" w:name="_Toc74511516"/>
-      <w:bookmarkStart w:id="64" w:name="_Toc74516039"/>
+      <w:bookmarkStart w:id="64" w:name="_Toc74511516"/>
+      <w:bookmarkStart w:id="65" w:name="_Toc74516039"/>
       <w:r>
         <w:rPr>
           <w:sz w:val="28"/>
@@ -2529,8 +2531,8 @@
         </w:rPr>
         <w:t>:</w:t>
       </w:r>
-      <w:bookmarkEnd w:id="63"/>
       <w:bookmarkEnd w:id="64"/>
+      <w:bookmarkEnd w:id="65"/>
     </w:p>
     <w:p>
       <w:pPr>
@@ -2554,8 +2556,8 @@
           <w:szCs w:val="28"/>
         </w:rPr>
       </w:pPr>
-      <w:bookmarkStart w:id="65" w:name="_Toc74511517"/>
-      <w:bookmarkStart w:id="66" w:name="_Toc74516040"/>
+      <w:bookmarkStart w:id="66" w:name="_Toc74511517"/>
+      <w:bookmarkStart w:id="67" w:name="_Toc74516040"/>
       <w:r>
         <w:rPr>
           <w:b w:val="0"/>
@@ -2575,8 +2577,8 @@
         </w:rPr>
         <w:t>;</w:t>
       </w:r>
-      <w:bookmarkEnd w:id="65"/>
       <w:bookmarkEnd w:id="66"/>
+      <w:bookmarkEnd w:id="67"/>
     </w:p>
     <w:p>
       <w:pPr>
@@ -2600,8 +2602,8 @@
           <w:szCs w:val="28"/>
         </w:rPr>
       </w:pPr>
-      <w:bookmarkStart w:id="67" w:name="_Toc74511518"/>
-      <w:bookmarkStart w:id="68" w:name="_Toc74516041"/>
+      <w:bookmarkStart w:id="68" w:name="_Toc74511518"/>
+      <w:bookmarkStart w:id="69" w:name="_Toc74516041"/>
       <w:r>
         <w:rPr>
           <w:b w:val="0"/>
@@ -2620,8 +2622,8 @@
         </w:rPr>
         <w:t>;</w:t>
       </w:r>
-      <w:bookmarkEnd w:id="67"/>
       <w:bookmarkEnd w:id="68"/>
+      <w:bookmarkEnd w:id="69"/>
     </w:p>
     <w:p>
       <w:pPr>
@@ -2645,8 +2647,8 @@
           <w:szCs w:val="28"/>
         </w:rPr>
       </w:pPr>
-      <w:bookmarkStart w:id="69" w:name="_Toc74511519"/>
-      <w:bookmarkStart w:id="70" w:name="_Toc74516042"/>
+      <w:bookmarkStart w:id="70" w:name="_Toc74511519"/>
+      <w:bookmarkStart w:id="71" w:name="_Toc74516042"/>
       <w:r>
         <w:rPr>
           <w:b w:val="0"/>
@@ -2656,8 +2658,8 @@
         </w:rPr>
         <w:t>Создание обновление иерархии</w:t>
       </w:r>
-      <w:bookmarkEnd w:id="69"/>
       <w:bookmarkEnd w:id="70"/>
+      <w:bookmarkEnd w:id="71"/>
       <w:r>
         <w:rPr>
           <w:b w:val="0"/>
@@ -2680,8 +2682,8 @@
           <w:szCs w:val="28"/>
         </w:rPr>
       </w:pPr>
-      <w:bookmarkStart w:id="71" w:name="_Toc74511521"/>
-      <w:bookmarkStart w:id="72" w:name="_Toc74516044"/>
+      <w:bookmarkStart w:id="72" w:name="_Toc74511521"/>
+      <w:bookmarkStart w:id="73" w:name="_Toc74516044"/>
     </w:p>
     <w:p>
       <w:pPr>
@@ -2701,8 +2703,8 @@
         </w:rPr>
         <w:t>Диаграмма дерева узлов представлена на рисунке 4.</w:t>
       </w:r>
-      <w:bookmarkEnd w:id="71"/>
       <w:bookmarkEnd w:id="72"/>
+      <w:bookmarkEnd w:id="73"/>
     </w:p>
     <w:p>
       <w:pPr>
@@ -2768,8 +2770,8 @@
           <w:szCs w:val="28"/>
         </w:rPr>
       </w:pPr>
-      <w:bookmarkStart w:id="73" w:name="_Toc74511523"/>
-      <w:bookmarkStart w:id="74" w:name="_Toc74516046"/>
+      <w:bookmarkStart w:id="74" w:name="_Toc74511523"/>
+      <w:bookmarkStart w:id="75" w:name="_Toc74516046"/>
       <w:r>
         <w:rPr>
           <w:sz w:val="28"/>
@@ -2777,8 +2779,8 @@
         </w:rPr>
         <w:t>Рисунок 4. Диаграмма дерева узлов</w:t>
       </w:r>
-      <w:bookmarkEnd w:id="73"/>
       <w:bookmarkEnd w:id="74"/>
+      <w:bookmarkEnd w:id="75"/>
     </w:p>
     <w:p>
       <w:pPr>
@@ -2795,8 +2797,8 @@
           <w:szCs w:val="28"/>
         </w:rPr>
       </w:pPr>
-      <w:bookmarkStart w:id="75" w:name="_Toc74511524"/>
-      <w:bookmarkStart w:id="76" w:name="_Toc74516047"/>
+      <w:bookmarkStart w:id="76" w:name="_Toc74511524"/>
+      <w:bookmarkStart w:id="77" w:name="_Toc74516047"/>
       <w:r>
         <w:rPr>
           <w:sz w:val="28"/>
@@ -2819,8 +2821,8 @@
         </w:rPr>
         <w:t>-диаграмму для декомпозиции блока А3 (рисунок 5).</w:t>
       </w:r>
-      <w:bookmarkEnd w:id="75"/>
       <w:bookmarkEnd w:id="76"/>
+      <w:bookmarkEnd w:id="77"/>
     </w:p>
     <w:p>
       <w:pPr>
@@ -2904,8 +2906,8 @@
         <w:jc w:val="center"/>
         <w:outlineLvl w:val="0"/>
       </w:pPr>
-      <w:bookmarkStart w:id="77" w:name="_Toc74511526"/>
-      <w:bookmarkStart w:id="78" w:name="_Toc74516049"/>
+      <w:bookmarkStart w:id="78" w:name="_Toc74511526"/>
+      <w:bookmarkStart w:id="79" w:name="_Toc74516049"/>
       <w:r>
         <w:t xml:space="preserve">Рисунок 5. </w:t>
       </w:r>
@@ -2930,8 +2932,8 @@
       <w:r>
         <w:t>3</w:t>
       </w:r>
-      <w:bookmarkEnd w:id="77"/>
       <w:bookmarkEnd w:id="78"/>
+      <w:bookmarkEnd w:id="79"/>
     </w:p>
     <w:p>
       <w:pPr>
@@ -2960,8 +2962,8 @@
           <w:szCs w:val="28"/>
         </w:rPr>
       </w:pPr>
-      <w:bookmarkStart w:id="79" w:name="_Toc74511527"/>
-      <w:bookmarkStart w:id="80" w:name="_Toc74516050"/>
+      <w:bookmarkStart w:id="80" w:name="_Toc74511527"/>
+      <w:bookmarkStart w:id="81" w:name="_Toc74516050"/>
       <w:r>
         <w:rPr>
           <w:b/>
@@ -2971,8 +2973,8 @@
         </w:rPr>
         <w:t>Вывод</w:t>
       </w:r>
-      <w:bookmarkEnd w:id="79"/>
       <w:bookmarkEnd w:id="80"/>
+      <w:bookmarkEnd w:id="81"/>
     </w:p>
     <w:p>
       <w:pPr>
@@ -2997,8 +2999,8 @@
         </w:rPr>
         <w:tab/>
       </w:r>
-      <w:bookmarkStart w:id="81" w:name="_Toc74511528"/>
-      <w:bookmarkStart w:id="82" w:name="_Toc74516051"/>
+      <w:bookmarkStart w:id="82" w:name="_Toc74511528"/>
+      <w:bookmarkStart w:id="83" w:name="_Toc74516051"/>
       <w:r>
         <w:rPr>
           <w:sz w:val="28"/>
@@ -3050,20 +3052,20 @@
         </w:rPr>
         <w:t>-диаграмма.</w:t>
       </w:r>
-      <w:bookmarkEnd w:id="81"/>
       <w:bookmarkEnd w:id="82"/>
+      <w:bookmarkEnd w:id="83"/>
     </w:p>
     <w:p>
       <w:pPr>
         <w:pStyle w:val="1"/>
         <w:jc w:val="center"/>
       </w:pPr>
-      <w:bookmarkStart w:id="83" w:name="_Toc74516052"/>
+      <w:bookmarkStart w:id="84" w:name="_Toc74516052"/>
       <w:r>
         <w:lastRenderedPageBreak/>
         <w:t>Практическая работа № 2</w:t>
       </w:r>
-      <w:bookmarkEnd w:id="83"/>
+      <w:bookmarkEnd w:id="84"/>
     </w:p>
     <w:p>
       <w:pPr>
@@ -3079,8 +3081,8 @@
           <w:szCs w:val="32"/>
         </w:rPr>
       </w:pPr>
-      <w:bookmarkStart w:id="84" w:name="_Toc74511530"/>
-      <w:bookmarkStart w:id="85" w:name="_Toc74516053"/>
+      <w:bookmarkStart w:id="85" w:name="_Toc74511530"/>
+      <w:bookmarkStart w:id="86" w:name="_Toc74516053"/>
       <w:r>
         <w:rPr>
           <w:b/>
@@ -3090,8 +3092,8 @@
         </w:rPr>
         <w:t>Задачи работы</w:t>
       </w:r>
-      <w:bookmarkEnd w:id="84"/>
       <w:bookmarkEnd w:id="85"/>
+      <w:bookmarkEnd w:id="86"/>
     </w:p>
     <w:p>
       <w:pPr>
@@ -3101,8 +3103,8 @@
         <w:jc w:val="both"/>
         <w:outlineLvl w:val="0"/>
       </w:pPr>
-      <w:bookmarkStart w:id="86" w:name="_Toc74511531"/>
-      <w:bookmarkStart w:id="87" w:name="_Toc74516054"/>
+      <w:bookmarkStart w:id="87" w:name="_Toc74511531"/>
+      <w:bookmarkStart w:id="88" w:name="_Toc74516054"/>
       <w:r>
         <w:t xml:space="preserve">Построить модель системы на основе методологии </w:t>
       </w:r>
@@ -3127,8 +3129,8 @@
       <w:r>
         <w:t>.</w:t>
       </w:r>
-      <w:bookmarkEnd w:id="86"/>
       <w:bookmarkEnd w:id="87"/>
+      <w:bookmarkEnd w:id="88"/>
     </w:p>
     <w:p>
       <w:pPr>
@@ -3138,8 +3140,8 @@
         <w:jc w:val="both"/>
         <w:outlineLvl w:val="0"/>
       </w:pPr>
-      <w:bookmarkStart w:id="88" w:name="_Toc74511532"/>
-      <w:bookmarkStart w:id="89" w:name="_Toc74516055"/>
+      <w:bookmarkStart w:id="89" w:name="_Toc74511532"/>
+      <w:bookmarkStart w:id="90" w:name="_Toc74516055"/>
       <w:r>
         <w:t>Модель</w:t>
       </w:r>
@@ -3170,8 +3172,8 @@
       <w:r>
         <w:t>себя:</w:t>
       </w:r>
-      <w:bookmarkEnd w:id="88"/>
       <w:bookmarkEnd w:id="89"/>
+      <w:bookmarkEnd w:id="90"/>
     </w:p>
     <w:p>
       <w:pPr>
@@ -3196,8 +3198,8 @@
           <w:sz w:val="28"/>
         </w:rPr>
       </w:pPr>
-      <w:bookmarkStart w:id="90" w:name="_Toc74511533"/>
-      <w:bookmarkStart w:id="91" w:name="_Toc74516056"/>
+      <w:bookmarkStart w:id="91" w:name="_Toc74511533"/>
+      <w:bookmarkStart w:id="92" w:name="_Toc74516056"/>
       <w:r>
         <w:rPr>
           <w:b w:val="0"/>
@@ -3223,8 +3225,8 @@
         </w:rPr>
         <w:t>диаграмму;</w:t>
       </w:r>
-      <w:bookmarkEnd w:id="90"/>
       <w:bookmarkEnd w:id="91"/>
+      <w:bookmarkEnd w:id="92"/>
     </w:p>
     <w:p>
       <w:pPr>
@@ -3249,8 +3251,8 @@
           <w:sz w:val="28"/>
         </w:rPr>
       </w:pPr>
-      <w:bookmarkStart w:id="92" w:name="_Toc74511534"/>
-      <w:bookmarkStart w:id="93" w:name="_Toc74516057"/>
+      <w:bookmarkStart w:id="93" w:name="_Toc74511534"/>
+      <w:bookmarkStart w:id="94" w:name="_Toc74516057"/>
       <w:r>
         <w:rPr>
           <w:b w:val="0"/>
@@ -3276,8 +3278,8 @@
         </w:rPr>
         <w:t>декомпозиции (на диаграмме декомпозиции отобразите внешние сущности и хранилища).</w:t>
       </w:r>
-      <w:bookmarkEnd w:id="92"/>
       <w:bookmarkEnd w:id="93"/>
+      <w:bookmarkEnd w:id="94"/>
     </w:p>
     <w:p>
       <w:pPr>
@@ -3294,8 +3296,8 @@
           <w:szCs w:val="32"/>
         </w:rPr>
       </w:pPr>
-      <w:bookmarkStart w:id="94" w:name="_Toc74511535"/>
-      <w:bookmarkStart w:id="95" w:name="_Toc74516058"/>
+      <w:bookmarkStart w:id="95" w:name="_Toc74511535"/>
+      <w:bookmarkStart w:id="96" w:name="_Toc74516058"/>
       <w:r>
         <w:rPr>
           <w:b/>
@@ -3305,8 +3307,8 @@
         </w:rPr>
         <w:t>Выполнение работы</w:t>
       </w:r>
-      <w:bookmarkEnd w:id="94"/>
       <w:bookmarkEnd w:id="95"/>
+      <w:bookmarkEnd w:id="96"/>
     </w:p>
     <w:p>
       <w:pPr>
@@ -3323,8 +3325,8 @@
           <w:szCs w:val="28"/>
         </w:rPr>
       </w:pPr>
-      <w:bookmarkStart w:id="96" w:name="_Toc74511537"/>
-      <w:bookmarkStart w:id="97" w:name="_Toc74516060"/>
+      <w:bookmarkStart w:id="97" w:name="_Toc74511537"/>
+      <w:bookmarkStart w:id="98" w:name="_Toc74516060"/>
       <w:r>
         <w:rPr>
           <w:sz w:val="28"/>
@@ -3332,8 +3334,8 @@
         </w:rPr>
         <w:t>Контекстная диаграмма представлена на рисунке 1.</w:t>
       </w:r>
-      <w:bookmarkEnd w:id="96"/>
       <w:bookmarkEnd w:id="97"/>
+      <w:bookmarkEnd w:id="98"/>
     </w:p>
     <w:p>
       <w:pPr>
@@ -3350,7 +3352,7 @@
           <w:szCs w:val="28"/>
         </w:rPr>
       </w:pPr>
-      <w:bookmarkStart w:id="98" w:name="_Toc74516061"/>
+      <w:bookmarkStart w:id="99" w:name="_Toc74516061"/>
       <w:r>
         <w:rPr>
           <w:noProof/>
@@ -3391,7 +3393,7 @@
           </wp:inline>
         </w:drawing>
       </w:r>
-      <w:bookmarkEnd w:id="98"/>
+      <w:bookmarkEnd w:id="99"/>
     </w:p>
     <w:p>
       <w:pPr>
@@ -3408,8 +3410,8 @@
           <w:szCs w:val="28"/>
         </w:rPr>
       </w:pPr>
-      <w:bookmarkStart w:id="99" w:name="_Toc74511539"/>
-      <w:bookmarkStart w:id="100" w:name="_Toc74516062"/>
+      <w:bookmarkStart w:id="100" w:name="_Toc74511539"/>
+      <w:bookmarkStart w:id="101" w:name="_Toc74516062"/>
       <w:r>
         <w:rPr>
           <w:sz w:val="28"/>
@@ -3417,8 +3419,8 @@
         </w:rPr>
         <w:t>Рисунок 1. Контекстная диаграмма</w:t>
       </w:r>
-      <w:bookmarkEnd w:id="99"/>
       <w:bookmarkEnd w:id="100"/>
+      <w:bookmarkEnd w:id="101"/>
     </w:p>
     <w:p>
       <w:pPr>
@@ -3450,8 +3452,8 @@
           <w:szCs w:val="28"/>
         </w:rPr>
       </w:pPr>
-      <w:bookmarkStart w:id="101" w:name="_Toc74511540"/>
-      <w:bookmarkStart w:id="102" w:name="_Toc74516063"/>
+      <w:bookmarkStart w:id="102" w:name="_Toc74511540"/>
+      <w:bookmarkStart w:id="103" w:name="_Toc74516063"/>
       <w:r>
         <w:rPr>
           <w:sz w:val="28"/>
@@ -3459,8 +3461,8 @@
         </w:rPr>
         <w:t>Декомпозиция контекстной диаграммы представлена на рисунке 2.</w:t>
       </w:r>
-      <w:bookmarkEnd w:id="101"/>
       <w:bookmarkEnd w:id="102"/>
+      <w:bookmarkEnd w:id="103"/>
     </w:p>
     <w:p>
       <w:pPr>
@@ -3477,7 +3479,7 @@
           <w:szCs w:val="28"/>
         </w:rPr>
       </w:pPr>
-      <w:bookmarkStart w:id="103" w:name="_Toc74516064"/>
+      <w:bookmarkStart w:id="104" w:name="_Toc74516064"/>
       <w:r>
         <w:rPr>
           <w:noProof/>
@@ -3519,7 +3521,7 @@
           </wp:inline>
         </w:drawing>
       </w:r>
-      <w:bookmarkEnd w:id="103"/>
+      <w:bookmarkEnd w:id="104"/>
     </w:p>
     <w:p>
       <w:pPr>
@@ -3536,8 +3538,8 @@
           <w:szCs w:val="28"/>
         </w:rPr>
       </w:pPr>
-      <w:bookmarkStart w:id="104" w:name="_Toc74511542"/>
-      <w:bookmarkStart w:id="105" w:name="_Toc74516065"/>
+      <w:bookmarkStart w:id="105" w:name="_Toc74511542"/>
+      <w:bookmarkStart w:id="106" w:name="_Toc74516065"/>
       <w:r>
         <w:rPr>
           <w:sz w:val="28"/>
@@ -3545,8 +3547,8 @@
         </w:rPr>
         <w:t>Рисунок 2. Декомпозиция контекстной диаграммы</w:t>
       </w:r>
-      <w:bookmarkEnd w:id="104"/>
       <w:bookmarkEnd w:id="105"/>
+      <w:bookmarkEnd w:id="106"/>
     </w:p>
     <w:p>
       <w:pPr>
@@ -3563,8 +3565,8 @@
           <w:szCs w:val="28"/>
         </w:rPr>
       </w:pPr>
-      <w:bookmarkStart w:id="106" w:name="_Toc74511543"/>
-      <w:bookmarkStart w:id="107" w:name="_Toc74516066"/>
+      <w:bookmarkStart w:id="107" w:name="_Toc74511543"/>
+      <w:bookmarkStart w:id="108" w:name="_Toc74516066"/>
       <w:r>
         <w:rPr>
           <w:sz w:val="28"/>
@@ -3579,8 +3581,8 @@
         </w:rPr>
         <w:t>:</w:t>
       </w:r>
-      <w:bookmarkEnd w:id="106"/>
       <w:bookmarkEnd w:id="107"/>
+      <w:bookmarkEnd w:id="108"/>
     </w:p>
     <w:p>
       <w:pPr>
@@ -3604,8 +3606,8 @@
           <w:szCs w:val="28"/>
         </w:rPr>
       </w:pPr>
-      <w:bookmarkStart w:id="108" w:name="_Toc74511544"/>
-      <w:bookmarkStart w:id="109" w:name="_Toc74516067"/>
+      <w:bookmarkStart w:id="109" w:name="_Toc74511544"/>
+      <w:bookmarkStart w:id="110" w:name="_Toc74516067"/>
       <w:r>
         <w:rPr>
           <w:b w:val="0"/>
@@ -3644,8 +3646,8 @@
         </w:rPr>
         <w:t>;</w:t>
       </w:r>
-      <w:bookmarkEnd w:id="108"/>
       <w:bookmarkEnd w:id="109"/>
+      <w:bookmarkEnd w:id="110"/>
     </w:p>
     <w:p>
       <w:pPr>
@@ -3667,8 +3669,8 @@
           <w:szCs w:val="28"/>
         </w:rPr>
       </w:pPr>
-      <w:bookmarkStart w:id="110" w:name="_Toc74511545"/>
-      <w:bookmarkStart w:id="111" w:name="_Toc74516068"/>
+      <w:bookmarkStart w:id="111" w:name="_Toc74511545"/>
+      <w:bookmarkStart w:id="112" w:name="_Toc74516068"/>
       <w:r>
         <w:rPr>
           <w:b w:val="0"/>
@@ -3687,8 +3689,8 @@
         </w:rPr>
         <w:t>.</w:t>
       </w:r>
-      <w:bookmarkEnd w:id="110"/>
       <w:bookmarkEnd w:id="111"/>
+      <w:bookmarkEnd w:id="112"/>
     </w:p>
     <w:p>
       <w:pPr>
@@ -3705,8 +3707,8 @@
           <w:lang w:val="en-US"/>
         </w:rPr>
       </w:pPr>
-      <w:bookmarkStart w:id="112" w:name="_Toc74511546"/>
-      <w:bookmarkStart w:id="113" w:name="_Toc74516069"/>
+      <w:bookmarkStart w:id="113" w:name="_Toc74511546"/>
+      <w:bookmarkStart w:id="114" w:name="_Toc74516069"/>
       <w:r>
         <w:rPr>
           <w:sz w:val="28"/>
@@ -3722,8 +3724,8 @@
         </w:rPr>
         <w:t>:</w:t>
       </w:r>
-      <w:bookmarkEnd w:id="112"/>
       <w:bookmarkEnd w:id="113"/>
+      <w:bookmarkEnd w:id="114"/>
     </w:p>
     <w:p>
       <w:pPr>
@@ -3747,8 +3749,8 @@
           <w:szCs w:val="28"/>
         </w:rPr>
       </w:pPr>
-      <w:bookmarkStart w:id="114" w:name="_Toc74511547"/>
-      <w:bookmarkStart w:id="115" w:name="_Toc74516070"/>
+      <w:bookmarkStart w:id="115" w:name="_Toc74511547"/>
+      <w:bookmarkStart w:id="116" w:name="_Toc74516070"/>
       <w:r>
         <w:rPr>
           <w:b w:val="0"/>
@@ -3767,8 +3769,8 @@
         </w:rPr>
         <w:t>;</w:t>
       </w:r>
-      <w:bookmarkEnd w:id="114"/>
       <w:bookmarkEnd w:id="115"/>
+      <w:bookmarkEnd w:id="116"/>
     </w:p>
     <w:p>
       <w:pPr>
@@ -3792,8 +3794,8 @@
           <w:szCs w:val="28"/>
         </w:rPr>
       </w:pPr>
-      <w:bookmarkStart w:id="116" w:name="_Toc74511548"/>
-      <w:bookmarkStart w:id="117" w:name="_Toc74516071"/>
+      <w:bookmarkStart w:id="117" w:name="_Toc74511548"/>
+      <w:bookmarkStart w:id="118" w:name="_Toc74516071"/>
       <w:r>
         <w:rPr>
           <w:b w:val="0"/>
@@ -3813,8 +3815,8 @@
         </w:rPr>
         <w:t>;</w:t>
       </w:r>
-      <w:bookmarkEnd w:id="116"/>
       <w:bookmarkEnd w:id="117"/>
+      <w:bookmarkEnd w:id="118"/>
     </w:p>
     <w:p>
       <w:pPr>
@@ -3838,8 +3840,8 @@
           <w:szCs w:val="28"/>
         </w:rPr>
       </w:pPr>
-      <w:bookmarkStart w:id="118" w:name="_Toc74511549"/>
-      <w:bookmarkStart w:id="119" w:name="_Toc74516072"/>
+      <w:bookmarkStart w:id="119" w:name="_Toc74511549"/>
+      <w:bookmarkStart w:id="120" w:name="_Toc74516072"/>
       <w:r>
         <w:rPr>
           <w:b w:val="0"/>
@@ -3849,8 +3851,8 @@
         </w:rPr>
         <w:t>Согласования</w:t>
       </w:r>
-      <w:bookmarkEnd w:id="118"/>
       <w:bookmarkEnd w:id="119"/>
+      <w:bookmarkEnd w:id="120"/>
       <w:r>
         <w:rPr>
           <w:b w:val="0"/>
@@ -3877,8 +3879,8 @@
           <w:szCs w:val="28"/>
         </w:rPr>
       </w:pPr>
-      <w:bookmarkStart w:id="120" w:name="_Toc74511551"/>
-      <w:bookmarkStart w:id="121" w:name="_Toc74516074"/>
+      <w:bookmarkStart w:id="121" w:name="_Toc74511551"/>
+      <w:bookmarkStart w:id="122" w:name="_Toc74516074"/>
       <w:r>
         <w:rPr>
           <w:b/>
@@ -3888,8 +3890,8 @@
         </w:rPr>
         <w:t>Вывод</w:t>
       </w:r>
-      <w:bookmarkEnd w:id="120"/>
       <w:bookmarkEnd w:id="121"/>
+      <w:bookmarkEnd w:id="122"/>
     </w:p>
     <w:p>
       <w:pPr>
@@ -3914,8 +3916,8 @@
         </w:rPr>
         <w:tab/>
       </w:r>
-      <w:bookmarkStart w:id="122" w:name="_Toc74511552"/>
-      <w:bookmarkStart w:id="123" w:name="_Toc74516075"/>
+      <w:bookmarkStart w:id="123" w:name="_Toc74511552"/>
+      <w:bookmarkStart w:id="124" w:name="_Toc74516075"/>
       <w:r>
         <w:rPr>
           <w:sz w:val="28"/>
@@ -3938,8 +3940,8 @@
         </w:rPr>
         <w:t xml:space="preserve"> и разработана модель системы. Также в ходе работы была построена контекстная диаграмма и проведена её декомпозиция.</w:t>
       </w:r>
-      <w:bookmarkEnd w:id="122"/>
       <w:bookmarkEnd w:id="123"/>
+      <w:bookmarkEnd w:id="124"/>
     </w:p>
     <w:p>
       <w:pPr>
@@ -3991,12 +3993,12 @@
         <w:pStyle w:val="1"/>
         <w:jc w:val="center"/>
       </w:pPr>
-      <w:bookmarkStart w:id="124" w:name="_Toc74516076"/>
+      <w:bookmarkStart w:id="125" w:name="_Toc74516076"/>
       <w:r>
         <w:lastRenderedPageBreak/>
         <w:t>Практическая работа № 3</w:t>
       </w:r>
-      <w:bookmarkEnd w:id="124"/>
+      <w:bookmarkEnd w:id="125"/>
     </w:p>
     <w:p>
       <w:pPr>
@@ -4012,8 +4014,8 @@
           <w:szCs w:val="32"/>
         </w:rPr>
       </w:pPr>
-      <w:bookmarkStart w:id="125" w:name="_Toc74511554"/>
-      <w:bookmarkStart w:id="126" w:name="_Toc74516077"/>
+      <w:bookmarkStart w:id="126" w:name="_Toc74511554"/>
+      <w:bookmarkStart w:id="127" w:name="_Toc74516077"/>
       <w:r>
         <w:rPr>
           <w:b/>
@@ -4023,8 +4025,8 @@
         </w:rPr>
         <w:t>Задачи работы</w:t>
       </w:r>
-      <w:bookmarkEnd w:id="125"/>
       <w:bookmarkEnd w:id="126"/>
+      <w:bookmarkEnd w:id="127"/>
     </w:p>
     <w:p>
       <w:pPr>
@@ -4034,8 +4036,8 @@
         <w:jc w:val="both"/>
         <w:outlineLvl w:val="0"/>
       </w:pPr>
-      <w:bookmarkStart w:id="127" w:name="_Toc74511555"/>
-      <w:bookmarkStart w:id="128" w:name="_Toc74516078"/>
+      <w:bookmarkStart w:id="128" w:name="_Toc74511555"/>
+      <w:bookmarkStart w:id="129" w:name="_Toc74516078"/>
       <w:r>
         <w:t xml:space="preserve">Изучить методологию моделирования данных. Построить логическую модель данных на основе разработанной функциональной модели предметной области </w:t>
       </w:r>
@@ -4060,8 +4062,8 @@
       <w:r>
         <w:t>.</w:t>
       </w:r>
-      <w:bookmarkEnd w:id="127"/>
       <w:bookmarkEnd w:id="128"/>
+      <w:bookmarkEnd w:id="129"/>
     </w:p>
     <w:p>
       <w:pPr>
@@ -4078,8 +4080,8 @@
           <w:szCs w:val="32"/>
         </w:rPr>
       </w:pPr>
-      <w:bookmarkStart w:id="129" w:name="_Toc74511556"/>
-      <w:bookmarkStart w:id="130" w:name="_Toc74516079"/>
+      <w:bookmarkStart w:id="130" w:name="_Toc74511556"/>
+      <w:bookmarkStart w:id="131" w:name="_Toc74516079"/>
       <w:r>
         <w:rPr>
           <w:b/>
@@ -4089,8 +4091,8 @@
         </w:rPr>
         <w:t>Выполнение работы</w:t>
       </w:r>
-      <w:bookmarkEnd w:id="129"/>
       <w:bookmarkEnd w:id="130"/>
+      <w:bookmarkEnd w:id="131"/>
     </w:p>
     <w:p>
       <w:pPr>
@@ -4107,8 +4109,8 @@
           <w:szCs w:val="28"/>
         </w:rPr>
       </w:pPr>
-      <w:bookmarkStart w:id="131" w:name="_Toc74511557"/>
-      <w:bookmarkStart w:id="132" w:name="_Toc74516080"/>
+      <w:bookmarkStart w:id="132" w:name="_Toc74511557"/>
+      <w:bookmarkStart w:id="133" w:name="_Toc74516080"/>
       <w:r>
         <w:rPr>
           <w:sz w:val="28"/>
@@ -4116,8 +4118,8 @@
         </w:rPr>
         <w:t>Создадим новую логико-физическую модель для проектирования базы данных.</w:t>
       </w:r>
-      <w:bookmarkEnd w:id="131"/>
       <w:bookmarkEnd w:id="132"/>
+      <w:bookmarkEnd w:id="133"/>
     </w:p>
     <w:p>
       <w:pPr>
@@ -4134,8 +4136,8 @@
           <w:szCs w:val="28"/>
         </w:rPr>
       </w:pPr>
-      <w:bookmarkStart w:id="133" w:name="_Toc74511558"/>
-      <w:bookmarkStart w:id="134" w:name="_Toc74516081"/>
+      <w:bookmarkStart w:id="134" w:name="_Toc74511558"/>
+      <w:bookmarkStart w:id="135" w:name="_Toc74516081"/>
       <w:r>
         <w:rPr>
           <w:noProof/>
@@ -4178,8 +4180,8 @@
           </wp:inline>
         </w:drawing>
       </w:r>
-      <w:bookmarkEnd w:id="133"/>
       <w:bookmarkEnd w:id="134"/>
+      <w:bookmarkEnd w:id="135"/>
     </w:p>
     <w:p>
       <w:pPr>
@@ -4196,8 +4198,8 @@
           <w:szCs w:val="28"/>
         </w:rPr>
       </w:pPr>
-      <w:bookmarkStart w:id="135" w:name="_Toc74511559"/>
-      <w:bookmarkStart w:id="136" w:name="_Toc74516082"/>
+      <w:bookmarkStart w:id="136" w:name="_Toc74511559"/>
+      <w:bookmarkStart w:id="137" w:name="_Toc74516082"/>
       <w:r>
         <w:rPr>
           <w:sz w:val="28"/>
@@ -4242,8 +4244,8 @@
         </w:rPr>
         <w:t>»</w:t>
       </w:r>
-      <w:bookmarkEnd w:id="135"/>
       <w:bookmarkEnd w:id="136"/>
+      <w:bookmarkEnd w:id="137"/>
     </w:p>
     <w:p>
       <w:pPr>
@@ -4260,8 +4262,8 @@
           <w:szCs w:val="28"/>
         </w:rPr>
       </w:pPr>
-      <w:bookmarkStart w:id="137" w:name="_Toc74511560"/>
-      <w:bookmarkStart w:id="138" w:name="_Toc74516083"/>
+      <w:bookmarkStart w:id="138" w:name="_Toc74511560"/>
+      <w:bookmarkStart w:id="139" w:name="_Toc74516083"/>
       <w:r>
         <w:rPr>
           <w:sz w:val="28"/>
@@ -4276,8 +4278,8 @@
         </w:rPr>
         <w:t>:</w:t>
       </w:r>
-      <w:bookmarkEnd w:id="137"/>
       <w:bookmarkEnd w:id="138"/>
+      <w:bookmarkEnd w:id="139"/>
     </w:p>
     <w:p>
       <w:pPr>
@@ -4309,8 +4311,8 @@
         </w:rPr>
         <w:t xml:space="preserve"> </w:t>
       </w:r>
-      <w:bookmarkStart w:id="139" w:name="_Toc74511561"/>
-      <w:bookmarkStart w:id="140" w:name="_Toc74516084"/>
+      <w:bookmarkStart w:id="140" w:name="_Toc74511561"/>
+      <w:bookmarkStart w:id="141" w:name="_Toc74516084"/>
       <w:proofErr w:type="spellStart"/>
       <w:r>
         <w:rPr>
@@ -4345,8 +4347,8 @@
         </w:rPr>
         <w:t>(Primary Key, Number);</w:t>
       </w:r>
-      <w:bookmarkEnd w:id="139"/>
       <w:bookmarkEnd w:id="140"/>
+      <w:bookmarkEnd w:id="141"/>
     </w:p>
     <w:p>
       <w:pPr>
@@ -4381,8 +4383,8 @@
         </w:rPr>
         <w:t xml:space="preserve"> </w:t>
       </w:r>
-      <w:bookmarkStart w:id="141" w:name="_Toc74511562"/>
-      <w:bookmarkStart w:id="142" w:name="_Toc74516085"/>
+      <w:bookmarkStart w:id="142" w:name="_Toc74511562"/>
+      <w:bookmarkStart w:id="143" w:name="_Toc74516085"/>
       <w:proofErr w:type="spellStart"/>
       <w:r>
         <w:rPr>
@@ -4427,8 +4429,8 @@
         </w:rPr>
         <w:t>String);</w:t>
       </w:r>
-      <w:bookmarkEnd w:id="141"/>
       <w:bookmarkEnd w:id="142"/>
+      <w:bookmarkEnd w:id="143"/>
     </w:p>
     <w:p>
       <w:pPr>
@@ -4462,8 +4464,8 @@
         </w:rPr>
         <w:t xml:space="preserve"> </w:t>
       </w:r>
-      <w:bookmarkStart w:id="143" w:name="_Toc74511563"/>
-      <w:bookmarkStart w:id="144" w:name="_Toc74516086"/>
+      <w:bookmarkStart w:id="144" w:name="_Toc74511563"/>
+      <w:bookmarkStart w:id="145" w:name="_Toc74516086"/>
       <w:proofErr w:type="spellStart"/>
       <w:r>
         <w:rPr>
@@ -4509,8 +4511,8 @@
         </w:rPr>
         <w:t>Number);</w:t>
       </w:r>
-      <w:bookmarkEnd w:id="143"/>
       <w:bookmarkEnd w:id="144"/>
+      <w:bookmarkEnd w:id="145"/>
     </w:p>
     <w:p>
       <w:pPr>
@@ -4544,8 +4546,8 @@
         </w:rPr>
         <w:t xml:space="preserve"> </w:t>
       </w:r>
-      <w:bookmarkStart w:id="145" w:name="_Toc74511564"/>
-      <w:bookmarkStart w:id="146" w:name="_Toc74516087"/>
+      <w:bookmarkStart w:id="146" w:name="_Toc74511564"/>
+      <w:bookmarkStart w:id="147" w:name="_Toc74516087"/>
       <w:proofErr w:type="spellStart"/>
       <w:r>
         <w:rPr>
@@ -4591,8 +4593,8 @@
         </w:rPr>
         <w:t>Number);</w:t>
       </w:r>
-      <w:bookmarkEnd w:id="145"/>
       <w:bookmarkEnd w:id="146"/>
+      <w:bookmarkEnd w:id="147"/>
     </w:p>
     <w:p>
       <w:pPr>
@@ -4626,8 +4628,8 @@
         </w:rPr>
         <w:t xml:space="preserve"> </w:t>
       </w:r>
-      <w:bookmarkStart w:id="147" w:name="_Toc74511565"/>
-      <w:bookmarkStart w:id="148" w:name="_Toc74516088"/>
+      <w:bookmarkStart w:id="148" w:name="_Toc74511565"/>
+      <w:bookmarkStart w:id="149" w:name="_Toc74516088"/>
       <w:proofErr w:type="spellStart"/>
       <w:r>
         <w:rPr>
@@ -4673,8 +4675,8 @@
         </w:rPr>
         <w:t>Number).</w:t>
       </w:r>
-      <w:bookmarkEnd w:id="147"/>
       <w:bookmarkEnd w:id="148"/>
+      <w:bookmarkEnd w:id="149"/>
     </w:p>
     <w:p>
       <w:pPr>
@@ -4798,8 +4800,8 @@
           <w:szCs w:val="28"/>
         </w:rPr>
       </w:pPr>
-      <w:bookmarkStart w:id="149" w:name="_Toc74511567"/>
-      <w:bookmarkStart w:id="150" w:name="_Toc74516090"/>
+      <w:bookmarkStart w:id="150" w:name="_Toc74511567"/>
+      <w:bookmarkStart w:id="151" w:name="_Toc74516090"/>
       <w:r>
         <w:rPr>
           <w:sz w:val="28"/>
@@ -4807,8 +4809,8 @@
         </w:rPr>
         <w:t>Рисунок 2. Окно редактирования атрибутов сущности</w:t>
       </w:r>
-      <w:bookmarkEnd w:id="149"/>
       <w:bookmarkEnd w:id="150"/>
+      <w:bookmarkEnd w:id="151"/>
     </w:p>
     <w:p>
       <w:pPr>
@@ -4881,8 +4883,8 @@
           <w:szCs w:val="28"/>
         </w:rPr>
       </w:pPr>
-      <w:bookmarkStart w:id="151" w:name="_Toc74511569"/>
-      <w:bookmarkStart w:id="152" w:name="_Toc74516092"/>
+      <w:bookmarkStart w:id="152" w:name="_Toc74511569"/>
+      <w:bookmarkStart w:id="153" w:name="_Toc74516092"/>
       <w:r>
         <w:rPr>
           <w:sz w:val="28"/>
@@ -4890,8 +4892,8 @@
         </w:rPr>
         <w:t>Рисунок 3. Созданная сущность на рабочем пространстве</w:t>
       </w:r>
-      <w:bookmarkEnd w:id="151"/>
       <w:bookmarkEnd w:id="152"/>
+      <w:bookmarkEnd w:id="153"/>
     </w:p>
     <w:p>
       <w:pPr>
@@ -4908,8 +4910,8 @@
           <w:szCs w:val="28"/>
         </w:rPr>
       </w:pPr>
-      <w:bookmarkStart w:id="153" w:name="_Toc74511570"/>
-      <w:bookmarkStart w:id="154" w:name="_Toc74516093"/>
+      <w:bookmarkStart w:id="154" w:name="_Toc74511570"/>
+      <w:bookmarkStart w:id="155" w:name="_Toc74516093"/>
       <w:r>
         <w:rPr>
           <w:sz w:val="28"/>
@@ -5073,8 +5075,8 @@
         </w:rPr>
         <w:t>:</w:t>
       </w:r>
-      <w:bookmarkEnd w:id="153"/>
       <w:bookmarkEnd w:id="154"/>
+      <w:bookmarkEnd w:id="155"/>
     </w:p>
     <w:p>
       <w:pPr>
@@ -5091,8 +5093,8 @@
           <w:szCs w:val="28"/>
         </w:rPr>
       </w:pPr>
-      <w:bookmarkStart w:id="155" w:name="_Toc74511571"/>
-      <w:bookmarkStart w:id="156" w:name="_Toc74516094"/>
+      <w:bookmarkStart w:id="156" w:name="_Toc74511571"/>
+      <w:bookmarkStart w:id="157" w:name="_Toc74516094"/>
       <w:r>
         <w:rPr>
           <w:sz w:val="28"/>
@@ -5121,8 +5123,8 @@
         </w:rPr>
         <w:t>:</w:t>
       </w:r>
-      <w:bookmarkEnd w:id="155"/>
       <w:bookmarkEnd w:id="156"/>
+      <w:bookmarkEnd w:id="157"/>
     </w:p>
     <w:p>
       <w:pPr>
@@ -5147,8 +5149,8 @@
           <w:lang w:val="en-US"/>
         </w:rPr>
       </w:pPr>
-      <w:bookmarkStart w:id="157" w:name="_Toc74511574"/>
-      <w:bookmarkStart w:id="158" w:name="_Toc74516097"/>
+      <w:bookmarkStart w:id="158" w:name="_Toc74511574"/>
+      <w:bookmarkStart w:id="159" w:name="_Toc74516097"/>
       <w:proofErr w:type="spellStart"/>
       <w:r>
         <w:rPr>
@@ -5603,8 +5605,8 @@
         </w:rPr>
         <w:t>:</w:t>
       </w:r>
-      <w:bookmarkEnd w:id="157"/>
       <w:bookmarkEnd w:id="158"/>
+      <w:bookmarkEnd w:id="159"/>
     </w:p>
     <w:p>
       <w:pPr>
@@ -5633,8 +5635,8 @@
           <w:lang w:val="en-US"/>
         </w:rPr>
       </w:pPr>
-      <w:bookmarkStart w:id="159" w:name="_Toc74511575"/>
-      <w:bookmarkStart w:id="160" w:name="_Toc74516098"/>
+      <w:bookmarkStart w:id="160" w:name="_Toc74511575"/>
+      <w:bookmarkStart w:id="161" w:name="_Toc74516098"/>
       <w:r>
         <w:rPr>
           <w:b w:val="0"/>
@@ -5657,8 +5659,8 @@
         </w:rPr>
         <w:t>(Primary Key, Number);</w:t>
       </w:r>
-      <w:bookmarkEnd w:id="159"/>
       <w:bookmarkEnd w:id="160"/>
+      <w:bookmarkEnd w:id="161"/>
     </w:p>
     <w:p>
       <w:pPr>
@@ -5687,8 +5689,8 @@
           <w:lang w:val="en-US"/>
         </w:rPr>
       </w:pPr>
-      <w:bookmarkStart w:id="161" w:name="_Toc74511576"/>
-      <w:bookmarkStart w:id="162" w:name="_Toc74516099"/>
+      <w:bookmarkStart w:id="162" w:name="_Toc74511576"/>
+      <w:bookmarkStart w:id="163" w:name="_Toc74516099"/>
       <w:proofErr w:type="spellStart"/>
       <w:r>
         <w:rPr>
@@ -5745,8 +5747,8 @@
         </w:rPr>
         <w:t>);</w:t>
       </w:r>
-      <w:bookmarkEnd w:id="161"/>
       <w:bookmarkEnd w:id="162"/>
+      <w:bookmarkEnd w:id="163"/>
     </w:p>
     <w:p>
       <w:pPr>
@@ -5775,8 +5777,8 @@
           <w:lang w:val="en-US"/>
         </w:rPr>
       </w:pPr>
-      <w:bookmarkStart w:id="163" w:name="_Toc74511577"/>
-      <w:bookmarkStart w:id="164" w:name="_Toc74516100"/>
+      <w:bookmarkStart w:id="164" w:name="_Toc74511577"/>
+      <w:bookmarkStart w:id="165" w:name="_Toc74516100"/>
       <w:r>
         <w:rPr>
           <w:b w:val="0"/>
@@ -5819,8 +5821,8 @@
         </w:rPr>
         <w:t>String)</w:t>
       </w:r>
-      <w:bookmarkEnd w:id="163"/>
       <w:bookmarkEnd w:id="164"/>
+      <w:bookmarkEnd w:id="165"/>
       <w:r>
         <w:rPr>
           <w:b w:val="0"/>
@@ -5850,8 +5852,8 @@
           <w:lang w:val="en-US"/>
         </w:rPr>
       </w:pPr>
-      <w:bookmarkStart w:id="165" w:name="_Toc74511584"/>
-      <w:bookmarkStart w:id="166" w:name="_Toc74516107"/>
+      <w:bookmarkStart w:id="166" w:name="_Toc74511584"/>
+      <w:bookmarkStart w:id="167" w:name="_Toc74516107"/>
       <w:r>
         <w:rPr>
           <w:sz w:val="28"/>
@@ -5884,8 +5886,8 @@
         </w:rPr>
         <w:t>:</w:t>
       </w:r>
-      <w:bookmarkEnd w:id="165"/>
       <w:bookmarkEnd w:id="166"/>
+      <w:bookmarkEnd w:id="167"/>
     </w:p>
     <w:p>
       <w:pPr>
@@ -5913,8 +5915,8 @@
           <w:szCs w:val="28"/>
         </w:rPr>
       </w:pPr>
-      <w:bookmarkStart w:id="167" w:name="_Toc74511585"/>
-      <w:bookmarkStart w:id="168" w:name="_Toc74516108"/>
+      <w:bookmarkStart w:id="168" w:name="_Toc74511585"/>
+      <w:bookmarkStart w:id="169" w:name="_Toc74516108"/>
       <w:proofErr w:type="spellStart"/>
       <w:r>
         <w:rPr>
@@ -5961,8 +5963,8 @@
         </w:rPr>
         <w:t>);</w:t>
       </w:r>
-      <w:bookmarkEnd w:id="167"/>
       <w:bookmarkEnd w:id="168"/>
+      <w:bookmarkEnd w:id="169"/>
     </w:p>
     <w:p>
       <w:pPr>
@@ -5991,8 +5993,8 @@
           <w:lang w:val="en-US"/>
         </w:rPr>
       </w:pPr>
-      <w:bookmarkStart w:id="169" w:name="_Toc74511586"/>
-      <w:bookmarkStart w:id="170" w:name="_Toc74516109"/>
+      <w:bookmarkStart w:id="170" w:name="_Toc74511586"/>
+      <w:bookmarkStart w:id="171" w:name="_Toc74516109"/>
       <w:proofErr w:type="spellStart"/>
       <w:r>
         <w:rPr>
@@ -6049,8 +6051,8 @@
         </w:rPr>
         <w:t>);</w:t>
       </w:r>
-      <w:bookmarkEnd w:id="169"/>
       <w:bookmarkEnd w:id="170"/>
+      <w:bookmarkEnd w:id="171"/>
     </w:p>
     <w:p>
       <w:pPr>
@@ -6079,8 +6081,8 @@
           <w:lang w:val="en-US"/>
         </w:rPr>
       </w:pPr>
-      <w:bookmarkStart w:id="171" w:name="_Toc74511587"/>
-      <w:bookmarkStart w:id="172" w:name="_Toc74516110"/>
+      <w:bookmarkStart w:id="172" w:name="_Toc74511587"/>
+      <w:bookmarkStart w:id="173" w:name="_Toc74516110"/>
       <w:r>
         <w:rPr>
           <w:b w:val="0"/>
@@ -6138,8 +6140,8 @@
         </w:rPr>
         <w:t>)</w:t>
       </w:r>
-      <w:bookmarkEnd w:id="171"/>
       <w:bookmarkEnd w:id="172"/>
+      <w:bookmarkEnd w:id="173"/>
       <w:r>
         <w:rPr>
           <w:b w:val="0"/>
@@ -6494,8 +6496,8 @@
         </w:rPr>
         <w:tab/>
       </w:r>
-      <w:bookmarkStart w:id="173" w:name="_Toc74511588"/>
-      <w:bookmarkStart w:id="174" w:name="_Toc74516111"/>
+      <w:bookmarkStart w:id="174" w:name="_Toc74511588"/>
+      <w:bookmarkStart w:id="175" w:name="_Toc74516111"/>
       <w:r>
         <w:rPr>
           <w:sz w:val="28"/>
@@ -6525,8 +6527,8 @@
         </w:rPr>
         <w:t>:</w:t>
       </w:r>
-      <w:bookmarkEnd w:id="173"/>
       <w:bookmarkEnd w:id="174"/>
+      <w:bookmarkEnd w:id="175"/>
     </w:p>
     <w:p>
       <w:pPr>
@@ -6554,8 +6556,8 @@
           <w:lang w:val="en-US"/>
         </w:rPr>
       </w:pPr>
-      <w:bookmarkStart w:id="175" w:name="_Toc74511589"/>
-      <w:bookmarkStart w:id="176" w:name="_Toc74516112"/>
+      <w:bookmarkStart w:id="176" w:name="_Toc74511589"/>
+      <w:bookmarkStart w:id="177" w:name="_Toc74516112"/>
       <w:proofErr w:type="spellStart"/>
       <w:r>
         <w:rPr>
@@ -6590,8 +6592,8 @@
         </w:rPr>
         <w:t>(Primary Key, Number);</w:t>
       </w:r>
-      <w:bookmarkEnd w:id="175"/>
       <w:bookmarkEnd w:id="176"/>
+      <w:bookmarkEnd w:id="177"/>
     </w:p>
     <w:p>
       <w:pPr>
@@ -6619,8 +6621,8 @@
           <w:lang w:val="en-US"/>
         </w:rPr>
       </w:pPr>
-      <w:bookmarkStart w:id="177" w:name="_Toc74511590"/>
-      <w:bookmarkStart w:id="178" w:name="_Toc74516113"/>
+      <w:bookmarkStart w:id="178" w:name="_Toc74511590"/>
+      <w:bookmarkStart w:id="179" w:name="_Toc74516113"/>
       <w:proofErr w:type="spellStart"/>
       <w:r>
         <w:rPr>
@@ -6665,8 +6667,8 @@
         </w:rPr>
         <w:t>String);</w:t>
       </w:r>
-      <w:bookmarkEnd w:id="177"/>
       <w:bookmarkEnd w:id="178"/>
+      <w:bookmarkEnd w:id="179"/>
     </w:p>
     <w:p>
       <w:pPr>
@@ -6694,8 +6696,8 @@
           <w:lang w:val="en-US"/>
         </w:rPr>
       </w:pPr>
-      <w:bookmarkStart w:id="179" w:name="_Toc74511591"/>
-      <w:bookmarkStart w:id="180" w:name="_Toc74516114"/>
+      <w:bookmarkStart w:id="180" w:name="_Toc74511591"/>
+      <w:bookmarkStart w:id="181" w:name="_Toc74516114"/>
       <w:proofErr w:type="spellStart"/>
       <w:r>
         <w:rPr>
@@ -6740,8 +6742,8 @@
         </w:rPr>
         <w:t>String);</w:t>
       </w:r>
-      <w:bookmarkEnd w:id="179"/>
       <w:bookmarkEnd w:id="180"/>
+      <w:bookmarkEnd w:id="181"/>
     </w:p>
     <w:p>
       <w:pPr>
@@ -6769,8 +6771,8 @@
           <w:lang w:val="en-US"/>
         </w:rPr>
       </w:pPr>
-      <w:bookmarkStart w:id="181" w:name="_Toc74511592"/>
-      <w:bookmarkStart w:id="182" w:name="_Toc74516115"/>
+      <w:bookmarkStart w:id="182" w:name="_Toc74511592"/>
+      <w:bookmarkStart w:id="183" w:name="_Toc74516115"/>
       <w:proofErr w:type="spellStart"/>
       <w:r>
         <w:rPr>
@@ -6827,8 +6829,8 @@
         </w:rPr>
         <w:t>)</w:t>
       </w:r>
-      <w:bookmarkEnd w:id="181"/>
       <w:bookmarkEnd w:id="182"/>
+      <w:bookmarkEnd w:id="183"/>
       <w:r>
         <w:rPr>
           <w:b w:val="0"/>
@@ -6951,8 +6953,8 @@
           <w:lang w:val="en-US"/>
         </w:rPr>
       </w:pPr>
-      <w:bookmarkStart w:id="183" w:name="_Toc74511593"/>
-      <w:bookmarkStart w:id="184" w:name="_Toc74516116"/>
+      <w:bookmarkStart w:id="184" w:name="_Toc74511593"/>
+      <w:bookmarkStart w:id="185" w:name="_Toc74516116"/>
       <w:r>
         <w:rPr>
           <w:b w:val="0"/>
@@ -6990,8 +6992,8 @@
         </w:rPr>
         <w:t>:</w:t>
       </w:r>
-      <w:bookmarkEnd w:id="183"/>
       <w:bookmarkEnd w:id="184"/>
+      <w:bookmarkEnd w:id="185"/>
     </w:p>
     <w:p>
       <w:pPr>
@@ -7019,8 +7021,8 @@
           <w:lang w:val="en-US"/>
         </w:rPr>
       </w:pPr>
-      <w:bookmarkStart w:id="185" w:name="_Toc74511594"/>
-      <w:bookmarkStart w:id="186" w:name="_Toc74516117"/>
+      <w:bookmarkStart w:id="186" w:name="_Toc74511594"/>
+      <w:bookmarkStart w:id="187" w:name="_Toc74516117"/>
       <w:r>
         <w:rPr>
           <w:b w:val="0"/>
@@ -7043,8 +7045,8 @@
         </w:rPr>
         <w:t>(Primary Key, Number);</w:t>
       </w:r>
-      <w:bookmarkEnd w:id="185"/>
       <w:bookmarkEnd w:id="186"/>
+      <w:bookmarkEnd w:id="187"/>
     </w:p>
     <w:p>
       <w:pPr>
@@ -7072,8 +7074,8 @@
           <w:lang w:val="en-US"/>
         </w:rPr>
       </w:pPr>
-      <w:bookmarkStart w:id="187" w:name="_Toc74511595"/>
-      <w:bookmarkStart w:id="188" w:name="_Toc74516118"/>
+      <w:bookmarkStart w:id="188" w:name="_Toc74511595"/>
+      <w:bookmarkStart w:id="189" w:name="_Toc74516118"/>
       <w:proofErr w:type="spellStart"/>
       <w:r>
         <w:rPr>
@@ -7119,8 +7121,8 @@
         </w:rPr>
         <w:t>String)</w:t>
       </w:r>
-      <w:bookmarkEnd w:id="187"/>
       <w:bookmarkEnd w:id="188"/>
+      <w:bookmarkEnd w:id="189"/>
       <w:r>
         <w:rPr>
           <w:b w:val="0"/>
@@ -7333,8 +7335,8 @@
           <w:lang w:val="en-US"/>
         </w:rPr>
       </w:pPr>
-      <w:bookmarkStart w:id="189" w:name="_Toc74511596"/>
-      <w:bookmarkStart w:id="190" w:name="_Toc74516119"/>
+      <w:bookmarkStart w:id="190" w:name="_Toc74511596"/>
+      <w:bookmarkStart w:id="191" w:name="_Toc74516119"/>
       <w:proofErr w:type="spellStart"/>
       <w:r>
         <w:rPr>
@@ -7846,8 +7848,8 @@
         </w:rPr>
       </w:pPr>
     </w:p>
-    <w:bookmarkEnd w:id="189"/>
     <w:bookmarkEnd w:id="190"/>
+    <w:bookmarkEnd w:id="191"/>
     <w:p>
       <w:pPr>
         <w:tabs>
@@ -7918,8 +7920,8 @@
           <w:szCs w:val="28"/>
         </w:rPr>
       </w:pPr>
-      <w:bookmarkStart w:id="191" w:name="_Toc74511597"/>
-      <w:bookmarkStart w:id="192" w:name="_Toc74516120"/>
+      <w:bookmarkStart w:id="192" w:name="_Toc74511597"/>
+      <w:bookmarkStart w:id="193" w:name="_Toc74516120"/>
       <w:r>
         <w:rPr>
           <w:sz w:val="28"/>
@@ -7927,8 +7929,8 @@
         </w:rPr>
         <w:t>Рисунок 4. Созданные сущности на рабочем пространстве</w:t>
       </w:r>
-      <w:bookmarkEnd w:id="191"/>
       <w:bookmarkEnd w:id="192"/>
+      <w:bookmarkEnd w:id="193"/>
     </w:p>
     <w:p>
       <w:pPr>
@@ -7951,8 +7953,8 @@
         </w:rPr>
         <w:tab/>
       </w:r>
-      <w:bookmarkStart w:id="193" w:name="_Toc74511598"/>
-      <w:bookmarkStart w:id="194" w:name="_Toc74516121"/>
+      <w:bookmarkStart w:id="194" w:name="_Toc74511598"/>
+      <w:bookmarkStart w:id="195" w:name="_Toc74516121"/>
       <w:r>
         <w:rPr>
           <w:sz w:val="28"/>
@@ -7967,8 +7969,8 @@
         </w:rPr>
         <w:t>:</w:t>
       </w:r>
-      <w:bookmarkEnd w:id="193"/>
       <w:bookmarkEnd w:id="194"/>
+      <w:bookmarkEnd w:id="195"/>
     </w:p>
     <w:p>
       <w:pPr>
@@ -7992,8 +7994,8 @@
           <w:szCs w:val="28"/>
         </w:rPr>
       </w:pPr>
-      <w:bookmarkStart w:id="195" w:name="_Toc74511599"/>
-      <w:bookmarkStart w:id="196" w:name="_Toc74516122"/>
+      <w:bookmarkStart w:id="196" w:name="_Toc74511599"/>
+      <w:bookmarkStart w:id="197" w:name="_Toc74516122"/>
       <w:r>
         <w:rPr>
           <w:b w:val="0"/>
@@ -8077,8 +8079,8 @@
         </w:rPr>
         <w:t>;</w:t>
       </w:r>
-      <w:bookmarkEnd w:id="195"/>
       <w:bookmarkEnd w:id="196"/>
+      <w:bookmarkEnd w:id="197"/>
     </w:p>
     <w:p>
       <w:pPr>
@@ -8102,8 +8104,8 @@
           <w:szCs w:val="28"/>
         </w:rPr>
       </w:pPr>
-      <w:bookmarkStart w:id="197" w:name="_Toc74511600"/>
-      <w:bookmarkStart w:id="198" w:name="_Toc74516123"/>
+      <w:bookmarkStart w:id="198" w:name="_Toc74511600"/>
+      <w:bookmarkStart w:id="199" w:name="_Toc74516123"/>
       <w:r>
         <w:rPr>
           <w:b w:val="0"/>
@@ -8197,8 +8199,8 @@
         </w:rPr>
         <w:t>;</w:t>
       </w:r>
-      <w:bookmarkEnd w:id="197"/>
       <w:bookmarkEnd w:id="198"/>
+      <w:bookmarkEnd w:id="199"/>
     </w:p>
     <w:p>
       <w:pPr>
@@ -8222,8 +8224,8 @@
           <w:szCs w:val="28"/>
         </w:rPr>
       </w:pPr>
-      <w:bookmarkStart w:id="199" w:name="_Toc74511601"/>
-      <w:bookmarkStart w:id="200" w:name="_Toc74516124"/>
+      <w:bookmarkStart w:id="200" w:name="_Toc74511601"/>
+      <w:bookmarkStart w:id="201" w:name="_Toc74516124"/>
       <w:r>
         <w:rPr>
           <w:b w:val="0"/>
@@ -8321,8 +8323,8 @@
         </w:rPr>
         <w:t>;</w:t>
       </w:r>
-      <w:bookmarkEnd w:id="199"/>
       <w:bookmarkEnd w:id="200"/>
+      <w:bookmarkEnd w:id="201"/>
     </w:p>
     <w:p>
       <w:pPr>
@@ -8346,8 +8348,8 @@
           <w:szCs w:val="28"/>
         </w:rPr>
       </w:pPr>
-      <w:bookmarkStart w:id="201" w:name="_Toc74511602"/>
-      <w:bookmarkStart w:id="202" w:name="_Toc74516125"/>
+      <w:bookmarkStart w:id="202" w:name="_Toc74511602"/>
+      <w:bookmarkStart w:id="203" w:name="_Toc74516125"/>
       <w:r>
         <w:rPr>
           <w:b w:val="0"/>
@@ -8432,8 +8434,8 @@
         </w:rPr>
         <w:t>;</w:t>
       </w:r>
-      <w:bookmarkEnd w:id="201"/>
       <w:bookmarkEnd w:id="202"/>
+      <w:bookmarkEnd w:id="203"/>
     </w:p>
     <w:p>
       <w:pPr>
@@ -8457,8 +8459,8 @@
           <w:szCs w:val="28"/>
         </w:rPr>
       </w:pPr>
-      <w:bookmarkStart w:id="203" w:name="_Toc74511603"/>
-      <w:bookmarkStart w:id="204" w:name="_Toc74516126"/>
+      <w:bookmarkStart w:id="204" w:name="_Toc74511603"/>
+      <w:bookmarkStart w:id="205" w:name="_Toc74516126"/>
       <w:r>
         <w:rPr>
           <w:b w:val="0"/>
@@ -8524,8 +8526,8 @@
         </w:rPr>
         <w:t>).</w:t>
       </w:r>
-      <w:bookmarkEnd w:id="203"/>
       <w:bookmarkEnd w:id="204"/>
+      <w:bookmarkEnd w:id="205"/>
     </w:p>
     <w:p>
       <w:pPr>
@@ -8602,8 +8604,8 @@
           <w:szCs w:val="28"/>
         </w:rPr>
       </w:pPr>
-      <w:bookmarkStart w:id="205" w:name="_Toc74511605"/>
-      <w:bookmarkStart w:id="206" w:name="_Toc74516128"/>
+      <w:bookmarkStart w:id="206" w:name="_Toc74511605"/>
+      <w:bookmarkStart w:id="207" w:name="_Toc74516128"/>
       <w:r>
         <w:rPr>
           <w:sz w:val="28"/>
@@ -8611,8 +8613,8 @@
         </w:rPr>
         <w:t>Рисунок 5. Логическая модель данных системы</w:t>
       </w:r>
-      <w:bookmarkEnd w:id="205"/>
       <w:bookmarkEnd w:id="206"/>
+      <w:bookmarkEnd w:id="207"/>
     </w:p>
     <w:p>
       <w:pPr>
@@ -8642,8 +8644,8 @@
           <w:szCs w:val="28"/>
         </w:rPr>
       </w:pPr>
-      <w:bookmarkStart w:id="207" w:name="_Toc74511606"/>
-      <w:bookmarkStart w:id="208" w:name="_Toc74516129"/>
+      <w:bookmarkStart w:id="208" w:name="_Toc74511606"/>
+      <w:bookmarkStart w:id="209" w:name="_Toc74516129"/>
       <w:r>
         <w:rPr>
           <w:b/>
@@ -8653,8 +8655,8 @@
         </w:rPr>
         <w:t>Вывод</w:t>
       </w:r>
-      <w:bookmarkEnd w:id="207"/>
       <w:bookmarkEnd w:id="208"/>
+      <w:bookmarkEnd w:id="209"/>
     </w:p>
     <w:p>
       <w:pPr>
@@ -8679,8 +8681,8 @@
         </w:rPr>
         <w:tab/>
       </w:r>
-      <w:bookmarkStart w:id="209" w:name="_Toc74511607"/>
-      <w:bookmarkStart w:id="210" w:name="_Toc74516130"/>
+      <w:bookmarkStart w:id="210" w:name="_Toc74511607"/>
+      <w:bookmarkStart w:id="211" w:name="_Toc74516130"/>
       <w:r>
         <w:rPr>
           <w:sz w:val="28"/>
@@ -8732,8 +8734,8 @@
         </w:rPr>
         <w:t>– деятельность магазина продажи автомобилей.</w:t>
       </w:r>
-      <w:bookmarkEnd w:id="209"/>
       <w:bookmarkEnd w:id="210"/>
+      <w:bookmarkEnd w:id="211"/>
     </w:p>
     <w:p>
       <w:pPr>
@@ -8830,12 +8832,12 @@
               <w:pStyle w:val="1"/>
               <w:jc w:val="center"/>
             </w:pPr>
-            <w:bookmarkStart w:id="211" w:name="_Toc74516131"/>
+            <w:bookmarkStart w:id="212" w:name="_Toc74516131"/>
             <w:r>
               <w:lastRenderedPageBreak/>
               <w:t>Практическая работа № 4</w:t>
             </w:r>
-            <w:bookmarkEnd w:id="211"/>
+            <w:bookmarkEnd w:id="212"/>
           </w:p>
           <w:p>
             <w:pPr>
@@ -8851,8 +8853,8 @@
                 <w:szCs w:val="32"/>
               </w:rPr>
             </w:pPr>
-            <w:bookmarkStart w:id="212" w:name="_Toc74511609"/>
-            <w:bookmarkStart w:id="213" w:name="_Toc74516132"/>
+            <w:bookmarkStart w:id="213" w:name="_Toc74511609"/>
+            <w:bookmarkStart w:id="214" w:name="_Toc74516132"/>
             <w:r>
               <w:rPr>
                 <w:b/>
@@ -8862,8 +8864,8 @@
               </w:rPr>
               <w:t>Задачи работы</w:t>
             </w:r>
-            <w:bookmarkEnd w:id="212"/>
             <w:bookmarkEnd w:id="213"/>
+            <w:bookmarkEnd w:id="214"/>
           </w:p>
           <w:p>
             <w:pPr>
@@ -8873,13 +8875,13 @@
               <w:jc w:val="both"/>
               <w:outlineLvl w:val="0"/>
             </w:pPr>
-            <w:bookmarkStart w:id="214" w:name="_Toc74511610"/>
-            <w:bookmarkStart w:id="215" w:name="_Toc74516133"/>
+            <w:bookmarkStart w:id="215" w:name="_Toc74511610"/>
+            <w:bookmarkStart w:id="216" w:name="_Toc74516133"/>
             <w:r>
               <w:t>Изучить методологию моделирования данных. Построить физическую модель данных на основе разработанной логической модели данных.</w:t>
             </w:r>
-            <w:bookmarkEnd w:id="214"/>
             <w:bookmarkEnd w:id="215"/>
+            <w:bookmarkEnd w:id="216"/>
           </w:p>
           <w:p>
             <w:pPr>
@@ -8896,8 +8898,8 @@
                 <w:szCs w:val="32"/>
               </w:rPr>
             </w:pPr>
-            <w:bookmarkStart w:id="216" w:name="_Toc74511611"/>
-            <w:bookmarkStart w:id="217" w:name="_Toc74516134"/>
+            <w:bookmarkStart w:id="217" w:name="_Toc74511611"/>
+            <w:bookmarkStart w:id="218" w:name="_Toc74516134"/>
             <w:r>
               <w:rPr>
                 <w:b/>
@@ -8907,8 +8909,8 @@
               </w:rPr>
               <w:t>Выполнение работы</w:t>
             </w:r>
-            <w:bookmarkEnd w:id="216"/>
             <w:bookmarkEnd w:id="217"/>
+            <w:bookmarkEnd w:id="218"/>
           </w:p>
           <w:p>
             <w:pPr>
@@ -8925,8 +8927,8 @@
                 <w:szCs w:val="28"/>
               </w:rPr>
             </w:pPr>
-            <w:bookmarkStart w:id="218" w:name="_Toc74511612"/>
-            <w:bookmarkStart w:id="219" w:name="_Toc74516135"/>
+            <w:bookmarkStart w:id="219" w:name="_Toc74511612"/>
+            <w:bookmarkStart w:id="220" w:name="_Toc74516135"/>
             <w:r>
               <w:rPr>
                 <w:sz w:val="28"/>
@@ -8949,8 +8951,8 @@
               </w:rPr>
               <w:t>» в списке выбора для переключения между логической и физической моделью, расположенном на панели инструментов.</w:t>
             </w:r>
-            <w:bookmarkEnd w:id="218"/>
             <w:bookmarkEnd w:id="219"/>
+            <w:bookmarkEnd w:id="220"/>
           </w:p>
           <w:p>
             <w:pPr>
@@ -8973,8 +8975,8 @@
               </w:rPr>
               <w:tab/>
             </w:r>
-            <w:bookmarkStart w:id="220" w:name="_Toc74511628"/>
-            <w:bookmarkStart w:id="221" w:name="_Toc74516151"/>
+            <w:bookmarkStart w:id="221" w:name="_Toc74511628"/>
+            <w:bookmarkStart w:id="222" w:name="_Toc74516151"/>
             <w:r>
               <w:rPr>
                 <w:sz w:val="28"/>
@@ -8997,8 +8999,8 @@
               </w:rPr>
               <w:t>.</w:t>
             </w:r>
-            <w:bookmarkEnd w:id="220"/>
             <w:bookmarkEnd w:id="221"/>
+            <w:bookmarkEnd w:id="222"/>
           </w:p>
           <w:p>
             <w:pPr>
@@ -9075,8 +9077,8 @@
                 <w:szCs w:val="28"/>
               </w:rPr>
             </w:pPr>
-            <w:bookmarkStart w:id="222" w:name="_Toc74511630"/>
-            <w:bookmarkStart w:id="223" w:name="_Toc74516153"/>
+            <w:bookmarkStart w:id="223" w:name="_Toc74511630"/>
+            <w:bookmarkStart w:id="224" w:name="_Toc74516153"/>
             <w:r>
               <w:rPr>
                 <w:sz w:val="28"/>
@@ -9084,8 +9086,8 @@
               </w:rPr>
               <w:t>Рисунок 6. Физическая модель данных системы магазина продажи автомобилей</w:t>
             </w:r>
-            <w:bookmarkEnd w:id="222"/>
             <w:bookmarkEnd w:id="223"/>
+            <w:bookmarkEnd w:id="224"/>
           </w:p>
           <w:p>
             <w:pPr>
@@ -9106,8 +9108,8 @@
               <w:lastRenderedPageBreak/>
               <w:tab/>
             </w:r>
-            <w:bookmarkStart w:id="224" w:name="_Toc74511631"/>
-            <w:bookmarkStart w:id="225" w:name="_Toc74516154"/>
+            <w:bookmarkStart w:id="225" w:name="_Toc74511631"/>
+            <w:bookmarkStart w:id="226" w:name="_Toc74516154"/>
             <w:r>
               <w:rPr>
                 <w:sz w:val="28"/>
@@ -9174,8 +9176,8 @@
               </w:rPr>
               <w:t>».</w:t>
             </w:r>
-            <w:bookmarkEnd w:id="224"/>
             <w:bookmarkEnd w:id="225"/>
+            <w:bookmarkEnd w:id="226"/>
           </w:p>
           <w:p>
             <w:pPr>
@@ -9240,8 +9242,8 @@
                 <w:szCs w:val="28"/>
               </w:rPr>
             </w:pPr>
-            <w:bookmarkStart w:id="226" w:name="_Toc74511633"/>
-            <w:bookmarkStart w:id="227" w:name="_Toc74516156"/>
+            <w:bookmarkStart w:id="227" w:name="_Toc74511633"/>
+            <w:bookmarkStart w:id="228" w:name="_Toc74516156"/>
             <w:r>
               <w:rPr>
                 <w:sz w:val="28"/>
@@ -9264,8 +9266,8 @@
               </w:rPr>
               <w:t>-скрипта</w:t>
             </w:r>
-            <w:bookmarkEnd w:id="226"/>
             <w:bookmarkEnd w:id="227"/>
+            <w:bookmarkEnd w:id="228"/>
           </w:p>
           <w:p>
             <w:pPr>
@@ -9283,8 +9285,8 @@
                 <w:szCs w:val="28"/>
               </w:rPr>
             </w:pPr>
-            <w:bookmarkStart w:id="228" w:name="_Toc74511634"/>
-            <w:bookmarkStart w:id="229" w:name="_Toc74516157"/>
+            <w:bookmarkStart w:id="229" w:name="_Toc74511634"/>
+            <w:bookmarkStart w:id="230" w:name="_Toc74516157"/>
             <w:r>
               <w:rPr>
                 <w:b/>
@@ -9294,8 +9296,8 @@
               </w:rPr>
               <w:t>Вывод</w:t>
             </w:r>
-            <w:bookmarkEnd w:id="228"/>
             <w:bookmarkEnd w:id="229"/>
+            <w:bookmarkEnd w:id="230"/>
           </w:p>
           <w:p>
             <w:pPr>
@@ -9320,8 +9322,8 @@
               </w:rPr>
               <w:tab/>
             </w:r>
-            <w:bookmarkStart w:id="230" w:name="_Toc74511635"/>
-            <w:bookmarkStart w:id="231" w:name="_Toc74516158"/>
+            <w:bookmarkStart w:id="231" w:name="_Toc74511635"/>
+            <w:bookmarkStart w:id="232" w:name="_Toc74516158"/>
             <w:r>
               <w:rPr>
                 <w:sz w:val="28"/>
@@ -9329,8 +9331,8 @@
               </w:rPr>
               <w:t>В ходе выполнения данной практической работы была изучена методология моделирования данных, построена физическая модель данных на основе разработанной логической модели данных.</w:t>
             </w:r>
-            <w:bookmarkEnd w:id="230"/>
             <w:bookmarkEnd w:id="231"/>
+            <w:bookmarkEnd w:id="232"/>
           </w:p>
           <w:p>
             <w:pPr>
@@ -9520,12 +9522,12 @@
         <w:pStyle w:val="1"/>
         <w:jc w:val="center"/>
       </w:pPr>
-      <w:bookmarkStart w:id="232" w:name="_Toc74516159"/>
+      <w:bookmarkStart w:id="233" w:name="_Toc74516159"/>
       <w:r>
         <w:lastRenderedPageBreak/>
         <w:t>Практическая работа № 5</w:t>
       </w:r>
-      <w:bookmarkEnd w:id="232"/>
+      <w:bookmarkEnd w:id="233"/>
     </w:p>
     <w:p>
       <w:pPr>
@@ -9533,13 +9535,13 @@
         <w:spacing w:after="0" w:line="360" w:lineRule="auto"/>
         <w:contextualSpacing w:val="0"/>
       </w:pPr>
-      <w:bookmarkStart w:id="233" w:name="_Toc74511637"/>
-      <w:bookmarkStart w:id="234" w:name="_Toc74516160"/>
+      <w:bookmarkStart w:id="234" w:name="_Toc74511637"/>
+      <w:bookmarkStart w:id="235" w:name="_Toc74516160"/>
       <w:r>
         <w:t>Задачи работы</w:t>
       </w:r>
-      <w:bookmarkEnd w:id="233"/>
       <w:bookmarkEnd w:id="234"/>
+      <w:bookmarkEnd w:id="235"/>
     </w:p>
     <w:p>
       <w:pPr>
@@ -9703,13 +9705,13 @@
         <w:contextualSpacing w:val="0"/>
         <w:jc w:val="both"/>
       </w:pPr>
-      <w:bookmarkStart w:id="235" w:name="_Toc74511638"/>
-      <w:bookmarkStart w:id="236" w:name="_Toc74516161"/>
+      <w:bookmarkStart w:id="236" w:name="_Toc74511638"/>
+      <w:bookmarkStart w:id="237" w:name="_Toc74516161"/>
       <w:r>
         <w:t>Выполнение работы</w:t>
       </w:r>
-      <w:bookmarkEnd w:id="235"/>
       <w:bookmarkEnd w:id="236"/>
+      <w:bookmarkEnd w:id="237"/>
     </w:p>
     <w:p>
       <w:pPr>
@@ -18859,17 +18861,7 @@
           <w:sz w:val="28"/>
           <w:lang w:eastAsia="en-US"/>
         </w:rPr>
-        <w:t xml:space="preserve"> модели</w:t>
-      </w:r>
-      <w:bookmarkStart w:id="237" w:name="_GoBack"/>
-      <w:bookmarkEnd w:id="237"/>
-      <w:r>
-        <w:rPr>
-          <w:rFonts w:eastAsiaTheme="minorHAnsi" w:cstheme="minorBidi"/>
-          <w:sz w:val="28"/>
-          <w:lang w:eastAsia="en-US"/>
-        </w:rPr>
-        <w:t>рования хранилищ данных.</w:t>
+        <w:t xml:space="preserve"> моделирования хранилищ данных.</w:t>
       </w:r>
       <w:r>
         <w:rPr>

</xml_diff>